<commit_message>
Fixed the step6_risikovrudering analysis stuff to use the new approach with one-to-many sites gvfk combinations pis og lort altsååå
</commit_message>
<xml_diff>
--- a/Kode/metode_beskrivelse.docx
+++ b/Kode/metode_beskrivelse.docx
@@ -3165,7 +3165,25 @@
           <w:szCs w:val="22"/>
           <w:lang w:val="da-DK"/>
         </w:rPr>
-        <w:t xml:space="preserve"> - den kvantitative vurdering af faktiske koncentrationer og overskridelser i vandløb - vil blive gennemført som næste projektfase efter finalisering af risikovurderingsmetodikken.</w:t>
+        <w:t xml:space="preserve"> - den kvantitative vurdering af faktiske koncentrationer og overskridelser i vandløb - vil blive gennemført som næste projektfase efter </w:t>
+      </w:r>
+      <w:proofErr w:type="spellStart"/>
+      <w:r>
+        <w:rPr>
+          <w:sz w:val="22"/>
+          <w:szCs w:val="22"/>
+          <w:lang w:val="da-DK"/>
+        </w:rPr>
+        <w:t>finalisering</w:t>
+      </w:r>
+      <w:proofErr w:type="spellEnd"/>
+      <w:r>
+        <w:rPr>
+          <w:sz w:val="22"/>
+          <w:szCs w:val="22"/>
+          <w:lang w:val="da-DK"/>
+        </w:rPr>
+        <w:t xml:space="preserve"> af risikovurderingsmetodikken.</w:t>
       </w:r>
     </w:p>
     <w:p>
@@ -3602,7 +3620,43 @@
           <w:szCs w:val="22"/>
           <w:lang w:val="da-DK"/>
         </w:rPr>
-        <w:t xml:space="preserve"> Fra Danmarks Miljøportal med .shp filer (alle V1 og V2 kortlagte grunde) og .csv filer med lokation, forurening, branche, aktivitet og forureningsstatus</w:t>
+        <w:t xml:space="preserve"> Fra Danmarks Miljøportal med .</w:t>
+      </w:r>
+      <w:proofErr w:type="spellStart"/>
+      <w:r>
+        <w:rPr>
+          <w:sz w:val="22"/>
+          <w:szCs w:val="22"/>
+          <w:lang w:val="da-DK"/>
+        </w:rPr>
+        <w:t>shp</w:t>
+      </w:r>
+      <w:proofErr w:type="spellEnd"/>
+      <w:r>
+        <w:rPr>
+          <w:sz w:val="22"/>
+          <w:szCs w:val="22"/>
+          <w:lang w:val="da-DK"/>
+        </w:rPr>
+        <w:t xml:space="preserve"> filer (alle V1 og V2 kortlagte grunde) og .</w:t>
+      </w:r>
+      <w:proofErr w:type="spellStart"/>
+      <w:r>
+        <w:rPr>
+          <w:sz w:val="22"/>
+          <w:szCs w:val="22"/>
+          <w:lang w:val="da-DK"/>
+        </w:rPr>
+        <w:t>csv</w:t>
+      </w:r>
+      <w:proofErr w:type="spellEnd"/>
+      <w:r>
+        <w:rPr>
+          <w:sz w:val="22"/>
+          <w:szCs w:val="22"/>
+          <w:lang w:val="da-DK"/>
+        </w:rPr>
+        <w:t xml:space="preserve"> filer med lokation, forurening, branche, aktivitet og forureningsstatus</w:t>
       </w:r>
     </w:p>
     <w:p>
@@ -3635,7 +3689,115 @@
           <w:szCs w:val="22"/>
           <w:lang w:val="da-DK"/>
         </w:rPr>
-        <w:t xml:space="preserve"> ArcGIS Dissolve værktøj anvendt på V1 og V2 .shp filer med Lokalitetsnummer som dissolve field og “create multipart feature” aktiveret, så hver unik lokalitet blev til én multipart feature i stedet for opdelte polygoner</w:t>
+        <w:t xml:space="preserve"> </w:t>
+      </w:r>
+      <w:proofErr w:type="spellStart"/>
+      <w:r>
+        <w:rPr>
+          <w:sz w:val="22"/>
+          <w:szCs w:val="22"/>
+          <w:lang w:val="da-DK"/>
+        </w:rPr>
+        <w:t>ArcGIS</w:t>
+      </w:r>
+      <w:proofErr w:type="spellEnd"/>
+      <w:r>
+        <w:rPr>
+          <w:sz w:val="22"/>
+          <w:szCs w:val="22"/>
+          <w:lang w:val="da-DK"/>
+        </w:rPr>
+        <w:t xml:space="preserve"> </w:t>
+      </w:r>
+      <w:proofErr w:type="spellStart"/>
+      <w:r>
+        <w:rPr>
+          <w:sz w:val="22"/>
+          <w:szCs w:val="22"/>
+          <w:lang w:val="da-DK"/>
+        </w:rPr>
+        <w:t>Dissolve</w:t>
+      </w:r>
+      <w:proofErr w:type="spellEnd"/>
+      <w:r>
+        <w:rPr>
+          <w:sz w:val="22"/>
+          <w:szCs w:val="22"/>
+          <w:lang w:val="da-DK"/>
+        </w:rPr>
+        <w:t xml:space="preserve"> værktøj anvendt på V1 og V2 .</w:t>
+      </w:r>
+      <w:proofErr w:type="spellStart"/>
+      <w:r>
+        <w:rPr>
+          <w:sz w:val="22"/>
+          <w:szCs w:val="22"/>
+          <w:lang w:val="da-DK"/>
+        </w:rPr>
+        <w:t>shp</w:t>
+      </w:r>
+      <w:proofErr w:type="spellEnd"/>
+      <w:r>
+        <w:rPr>
+          <w:sz w:val="22"/>
+          <w:szCs w:val="22"/>
+          <w:lang w:val="da-DK"/>
+        </w:rPr>
+        <w:t xml:space="preserve"> filer med Lokalitetsnummer som </w:t>
+      </w:r>
+      <w:proofErr w:type="spellStart"/>
+      <w:r>
+        <w:rPr>
+          <w:sz w:val="22"/>
+          <w:szCs w:val="22"/>
+          <w:lang w:val="da-DK"/>
+        </w:rPr>
+        <w:t>dissolve</w:t>
+      </w:r>
+      <w:proofErr w:type="spellEnd"/>
+      <w:r>
+        <w:rPr>
+          <w:sz w:val="22"/>
+          <w:szCs w:val="22"/>
+          <w:lang w:val="da-DK"/>
+        </w:rPr>
+        <w:t xml:space="preserve"> </w:t>
+      </w:r>
+      <w:proofErr w:type="spellStart"/>
+      <w:r>
+        <w:rPr>
+          <w:sz w:val="22"/>
+          <w:szCs w:val="22"/>
+          <w:lang w:val="da-DK"/>
+        </w:rPr>
+        <w:t>field</w:t>
+      </w:r>
+      <w:proofErr w:type="spellEnd"/>
+      <w:r>
+        <w:rPr>
+          <w:sz w:val="22"/>
+          <w:szCs w:val="22"/>
+          <w:lang w:val="da-DK"/>
+        </w:rPr>
+        <w:t xml:space="preserve"> og “</w:t>
+      </w:r>
+      <w:proofErr w:type="spellStart"/>
+      <w:r>
+        <w:rPr>
+          <w:sz w:val="22"/>
+          <w:szCs w:val="22"/>
+          <w:lang w:val="da-DK"/>
+        </w:rPr>
+        <w:t>create</w:t>
+      </w:r>
+      <w:proofErr w:type="spellEnd"/>
+      <w:r>
+        <w:rPr>
+          <w:sz w:val="22"/>
+          <w:szCs w:val="22"/>
+          <w:lang w:val="da-DK"/>
+        </w:rPr>
+        <w:t xml:space="preserve"> multipart feature” aktiveret, så hver unik lokalitet blev til én multipart feature i stedet for opdelte polygoner</w:t>
       </w:r>
     </w:p>
     <w:p>
@@ -3718,7 +3880,25 @@
           <w:szCs w:val="22"/>
           <w:lang w:val="da-DK"/>
         </w:rPr>
-        <w:t xml:space="preserve"> Spatial join mellem de grundvandstruende V1 og V2 lokaliteter og .shp fil med 2,043 grundvandsforekomster (VP3)</w:t>
+        <w:t xml:space="preserve"> Spatial join mellem de grundvandstruende V1 og V2 lokaliteter og .</w:t>
+      </w:r>
+      <w:proofErr w:type="spellStart"/>
+      <w:r>
+        <w:rPr>
+          <w:sz w:val="22"/>
+          <w:szCs w:val="22"/>
+          <w:lang w:val="da-DK"/>
+        </w:rPr>
+        <w:t>shp</w:t>
+      </w:r>
+      <w:proofErr w:type="spellEnd"/>
+      <w:r>
+        <w:rPr>
+          <w:sz w:val="22"/>
+          <w:szCs w:val="22"/>
+          <w:lang w:val="da-DK"/>
+        </w:rPr>
+        <w:t xml:space="preserve"> fil med 2,043 grundvandsforekomster (VP3)</w:t>
       </w:r>
     </w:p>
     <w:p>
@@ -3747,7 +3927,39 @@
           <w:sz w:val="22"/>
           <w:szCs w:val="22"/>
         </w:rPr>
-        <w:t xml:space="preserve"> “One to many” join med “keep all target features” aktiveret og match option sat til “intersect”</w:t>
+        <w:t xml:space="preserve"> “One to many” join med “keep all target features” </w:t>
+      </w:r>
+      <w:proofErr w:type="spellStart"/>
+      <w:r>
+        <w:rPr>
+          <w:sz w:val="22"/>
+          <w:szCs w:val="22"/>
+        </w:rPr>
+        <w:t>aktiveret</w:t>
+      </w:r>
+      <w:proofErr w:type="spellEnd"/>
+      <w:r>
+        <w:rPr>
+          <w:sz w:val="22"/>
+          <w:szCs w:val="22"/>
+        </w:rPr>
+        <w:t xml:space="preserve"> og match option sat </w:t>
+      </w:r>
+      <w:proofErr w:type="spellStart"/>
+      <w:r>
+        <w:rPr>
+          <w:sz w:val="22"/>
+          <w:szCs w:val="22"/>
+        </w:rPr>
+        <w:t>til</w:t>
+      </w:r>
+      <w:proofErr w:type="spellEnd"/>
+      <w:r>
+        <w:rPr>
+          <w:sz w:val="22"/>
+          <w:szCs w:val="22"/>
+        </w:rPr>
+        <w:t xml:space="preserve"> “intersect”</w:t>
       </w:r>
     </w:p>
     <w:p>
@@ -3839,6 +4051,7 @@
         </w:rPr>
         <w:t xml:space="preserve">Indlæsning af </w:t>
       </w:r>
+      <w:proofErr w:type="spellStart"/>
       <w:r>
         <w:rPr>
           <w:rStyle w:val="VerbatimChar"/>
@@ -3847,6 +4060,7 @@
         </w:rPr>
         <w:t>dkjord-View_Lokaliteter</w:t>
       </w:r>
+      <w:proofErr w:type="spellEnd"/>
       <w:r>
         <w:rPr>
           <w:sz w:val="22"/>
@@ -3875,8 +4089,27 @@
           <w:szCs w:val="22"/>
           <w:lang w:val="da-DK"/>
         </w:rPr>
-        <w:t xml:space="preserve">Ekspansion af stoffdata (opdeling af </w:t>
-      </w:r>
+        <w:t xml:space="preserve">Ekspansion af </w:t>
+      </w:r>
+      <w:proofErr w:type="spellStart"/>
+      <w:r>
+        <w:rPr>
+          <w:sz w:val="22"/>
+          <w:szCs w:val="22"/>
+          <w:lang w:val="da-DK"/>
+        </w:rPr>
+        <w:t>stoffdata</w:t>
+      </w:r>
+      <w:proofErr w:type="spellEnd"/>
+      <w:r>
+        <w:rPr>
+          <w:sz w:val="22"/>
+          <w:szCs w:val="22"/>
+          <w:lang w:val="da-DK"/>
+        </w:rPr>
+        <w:t xml:space="preserve"> (opdeling af </w:t>
+      </w:r>
+      <w:proofErr w:type="spellStart"/>
       <w:r>
         <w:rPr>
           <w:rStyle w:val="VerbatimChar"/>
@@ -3885,6 +4118,7 @@
         </w:rPr>
         <w:t>Lokalitetensstoffer</w:t>
       </w:r>
+      <w:proofErr w:type="spellEnd"/>
       <w:r>
         <w:rPr>
           <w:sz w:val="22"/>
@@ -3935,7 +4169,25 @@
           <w:szCs w:val="22"/>
           <w:lang w:val="da-DK"/>
         </w:rPr>
-        <w:t>Join med de ArcGIS-forbehandlede V1/V2 GVFK-data på lokalitetsnummer</w:t>
+        <w:t xml:space="preserve">Join med de </w:t>
+      </w:r>
+      <w:proofErr w:type="spellStart"/>
+      <w:r>
+        <w:rPr>
+          <w:sz w:val="22"/>
+          <w:szCs w:val="22"/>
+          <w:lang w:val="da-DK"/>
+        </w:rPr>
+        <w:t>ArcGIS</w:t>
+      </w:r>
+      <w:proofErr w:type="spellEnd"/>
+      <w:r>
+        <w:rPr>
+          <w:sz w:val="22"/>
+          <w:szCs w:val="22"/>
+          <w:lang w:val="da-DK"/>
+        </w:rPr>
+        <w:t>-forbehandlede V1/V2 GVFK-data på lokalitetsnummer</w:t>
       </w:r>
     </w:p>
     <w:p>
@@ -4047,6 +4299,7 @@
           <w:lang w:val="da-DK"/>
         </w:rPr>
       </w:pPr>
+      <w:proofErr w:type="spellStart"/>
       <w:r>
         <w:rPr>
           <w:rStyle w:val="VerbatimChar"/>
@@ -4055,6 +4308,7 @@
         </w:rPr>
         <w:t>Lokalitetensbranche</w:t>
       </w:r>
+      <w:proofErr w:type="spellEnd"/>
       <w:r>
         <w:rPr>
           <w:sz w:val="22"/>
@@ -4077,6 +4331,7 @@
           <w:lang w:val="da-DK"/>
         </w:rPr>
       </w:pPr>
+      <w:proofErr w:type="spellStart"/>
       <w:r>
         <w:rPr>
           <w:rStyle w:val="VerbatimChar"/>
@@ -4085,6 +4340,7 @@
         </w:rPr>
         <w:t>Lokalitetensaktivitet</w:t>
       </w:r>
+      <w:proofErr w:type="spellEnd"/>
       <w:r>
         <w:rPr>
           <w:sz w:val="22"/>
@@ -4107,6 +4363,7 @@
           <w:lang w:val="da-DK"/>
         </w:rPr>
       </w:pPr>
+      <w:proofErr w:type="spellStart"/>
       <w:r>
         <w:rPr>
           <w:rStyle w:val="VerbatimChar"/>
@@ -4115,6 +4372,7 @@
         </w:rPr>
         <w:t>Lokalitetensstoffer</w:t>
       </w:r>
+      <w:proofErr w:type="spellEnd"/>
       <w:r>
         <w:rPr>
           <w:sz w:val="22"/>
@@ -4167,7 +4425,25 @@
           <w:szCs w:val="22"/>
           <w:lang w:val="da-DK"/>
         </w:rPr>
-        <w:t xml:space="preserve"> fra ArcGIS spatial join</w:t>
+        <w:t xml:space="preserve"> fra </w:t>
+      </w:r>
+      <w:proofErr w:type="spellStart"/>
+      <w:r>
+        <w:rPr>
+          <w:sz w:val="22"/>
+          <w:szCs w:val="22"/>
+          <w:lang w:val="da-DK"/>
+        </w:rPr>
+        <w:t>ArcGIS</w:t>
+      </w:r>
+      <w:proofErr w:type="spellEnd"/>
+      <w:r>
+        <w:rPr>
+          <w:sz w:val="22"/>
+          <w:szCs w:val="22"/>
+          <w:lang w:val="da-DK"/>
+        </w:rPr>
+        <w:t xml:space="preserve"> spatial join</w:t>
       </w:r>
     </w:p>
     <w:p>
@@ -4193,15 +4469,105 @@
           <w:szCs w:val="22"/>
           <w:lang w:val="da-DK"/>
         </w:rPr>
-        <w:t xml:space="preserve"> af .csv filerne er således at Lokalitetensbranche og Lokalitetensaktivitet er ”lister” af ”;” separaede branche eller aktivitets værdier</w:t>
-      </w:r>
-      <w:r>
-        <w:rPr>
-          <w:sz w:val="22"/>
-          <w:szCs w:val="22"/>
-          <w:lang w:val="da-DK"/>
-        </w:rPr>
-        <w:t>, da der kan være mange forskellige af disse assosiceret med samme V1/V2 lokalitet.</w:t>
+        <w:t xml:space="preserve"> af .</w:t>
+      </w:r>
+      <w:proofErr w:type="spellStart"/>
+      <w:r>
+        <w:rPr>
+          <w:sz w:val="22"/>
+          <w:szCs w:val="22"/>
+          <w:lang w:val="da-DK"/>
+        </w:rPr>
+        <w:t>csv</w:t>
+      </w:r>
+      <w:proofErr w:type="spellEnd"/>
+      <w:r>
+        <w:rPr>
+          <w:sz w:val="22"/>
+          <w:szCs w:val="22"/>
+          <w:lang w:val="da-DK"/>
+        </w:rPr>
+        <w:t xml:space="preserve"> filerne er således at </w:t>
+      </w:r>
+      <w:proofErr w:type="spellStart"/>
+      <w:r>
+        <w:rPr>
+          <w:sz w:val="22"/>
+          <w:szCs w:val="22"/>
+          <w:lang w:val="da-DK"/>
+        </w:rPr>
+        <w:t>Lokalitetensbranche</w:t>
+      </w:r>
+      <w:proofErr w:type="spellEnd"/>
+      <w:r>
+        <w:rPr>
+          <w:sz w:val="22"/>
+          <w:szCs w:val="22"/>
+          <w:lang w:val="da-DK"/>
+        </w:rPr>
+        <w:t xml:space="preserve"> og </w:t>
+      </w:r>
+      <w:proofErr w:type="spellStart"/>
+      <w:r>
+        <w:rPr>
+          <w:sz w:val="22"/>
+          <w:szCs w:val="22"/>
+          <w:lang w:val="da-DK"/>
+        </w:rPr>
+        <w:t>Lokalitetensaktivitet</w:t>
+      </w:r>
+      <w:proofErr w:type="spellEnd"/>
+      <w:r>
+        <w:rPr>
+          <w:sz w:val="22"/>
+          <w:szCs w:val="22"/>
+          <w:lang w:val="da-DK"/>
+        </w:rPr>
+        <w:t xml:space="preserve"> er ”lister” af ”;” </w:t>
+      </w:r>
+      <w:proofErr w:type="spellStart"/>
+      <w:r>
+        <w:rPr>
+          <w:sz w:val="22"/>
+          <w:szCs w:val="22"/>
+          <w:lang w:val="da-DK"/>
+        </w:rPr>
+        <w:t>separaede</w:t>
+      </w:r>
+      <w:proofErr w:type="spellEnd"/>
+      <w:r>
+        <w:rPr>
+          <w:sz w:val="22"/>
+          <w:szCs w:val="22"/>
+          <w:lang w:val="da-DK"/>
+        </w:rPr>
+        <w:t xml:space="preserve"> branche eller aktivitets værdier</w:t>
+      </w:r>
+      <w:r>
+        <w:rPr>
+          <w:sz w:val="22"/>
+          <w:szCs w:val="22"/>
+          <w:lang w:val="da-DK"/>
+        </w:rPr>
+        <w:t xml:space="preserve">, da der kan være mange forskellige af disse </w:t>
+      </w:r>
+      <w:proofErr w:type="spellStart"/>
+      <w:r>
+        <w:rPr>
+          <w:sz w:val="22"/>
+          <w:szCs w:val="22"/>
+          <w:lang w:val="da-DK"/>
+        </w:rPr>
+        <w:t>assosiceret</w:t>
+      </w:r>
+      <w:proofErr w:type="spellEnd"/>
+      <w:r>
+        <w:rPr>
+          <w:sz w:val="22"/>
+          <w:szCs w:val="22"/>
+          <w:lang w:val="da-DK"/>
+        </w:rPr>
+        <w:t xml:space="preserve"> med samme V1/V2 lokalitet.</w:t>
       </w:r>
       <w:r>
         <w:rPr>
@@ -4217,7 +4583,25 @@
           <w:szCs w:val="22"/>
           <w:lang w:val="da-DK"/>
         </w:rPr>
-        <w:t>V1/V2 lokalitet fremgå op til flere gange grundet kolonnen ”Lokalitetensstoffer”, som ikke er i liste format, men for hvert stof for en lokalitet laves der en ny række</w:t>
+        <w:t>V1/V2 lokalitet fremgå op til flere gange grundet kolonnen ”</w:t>
+      </w:r>
+      <w:proofErr w:type="spellStart"/>
+      <w:r>
+        <w:rPr>
+          <w:sz w:val="22"/>
+          <w:szCs w:val="22"/>
+          <w:lang w:val="da-DK"/>
+        </w:rPr>
+        <w:t>Lokalitetensstoffer</w:t>
+      </w:r>
+      <w:proofErr w:type="spellEnd"/>
+      <w:r>
+        <w:rPr>
+          <w:sz w:val="22"/>
+          <w:szCs w:val="22"/>
+          <w:lang w:val="da-DK"/>
+        </w:rPr>
+        <w:t>”, som ikke er i liste format, men for hvert stof for en lokalitet laves der en ny række</w:t>
       </w:r>
       <w:r>
         <w:rPr>
@@ -4321,7 +4705,25 @@
           <w:lang w:val="da-DK"/>
         </w:rPr>
         <w:br/>
-        <w:t>Etablere baseline for det totale antal unikke grundvandsforekomster (GVFK) i Danmark, så det kan sammenlignes med filtrerede undersæt.</w:t>
+        <w:t xml:space="preserve">Etablere baseline for det totale antal unikke grundvandsforekomster (GVFK) i Danmark, så det kan sammenlignes med filtrerede </w:t>
+      </w:r>
+      <w:proofErr w:type="spellStart"/>
+      <w:r>
+        <w:rPr>
+          <w:sz w:val="22"/>
+          <w:szCs w:val="22"/>
+          <w:lang w:val="da-DK"/>
+        </w:rPr>
+        <w:t>undersæt</w:t>
+      </w:r>
+      <w:proofErr w:type="spellEnd"/>
+      <w:r>
+        <w:rPr>
+          <w:sz w:val="22"/>
+          <w:szCs w:val="22"/>
+          <w:lang w:val="da-DK"/>
+        </w:rPr>
+        <w:t>.</w:t>
       </w:r>
     </w:p>
     <w:p>
@@ -4430,14 +4832,25 @@
           <w:szCs w:val="22"/>
         </w:rPr>
       </w:pPr>
-      <w:r>
-        <w:rPr>
-          <w:b/>
-          <w:bCs/>
-          <w:sz w:val="22"/>
-          <w:szCs w:val="22"/>
-        </w:rPr>
-        <w:t xml:space="preserve">Proceslogik </w:t>
+      <w:proofErr w:type="spellStart"/>
+      <w:r>
+        <w:rPr>
+          <w:b/>
+          <w:bCs/>
+          <w:sz w:val="22"/>
+          <w:szCs w:val="22"/>
+        </w:rPr>
+        <w:t>Proceslogik</w:t>
+      </w:r>
+      <w:proofErr w:type="spellEnd"/>
+      <w:r>
+        <w:rPr>
+          <w:b/>
+          <w:bCs/>
+          <w:sz w:val="22"/>
+          <w:szCs w:val="22"/>
+        </w:rPr>
+        <w:t xml:space="preserve"> </w:t>
       </w:r>
       <w:commentRangeStart w:id="31"/>
       <w:r>
@@ -4472,7 +4885,43 @@
           <w:szCs w:val="22"/>
           <w:lang w:val="da-DK"/>
         </w:rPr>
-        <w:t>Indlæsning – Læser shapefil med geopandas.read_file()</w:t>
+        <w:t xml:space="preserve">Indlæsning – Læser </w:t>
+      </w:r>
+      <w:proofErr w:type="spellStart"/>
+      <w:r>
+        <w:rPr>
+          <w:sz w:val="22"/>
+          <w:szCs w:val="22"/>
+          <w:lang w:val="da-DK"/>
+        </w:rPr>
+        <w:t>shapefil</w:t>
+      </w:r>
+      <w:proofErr w:type="spellEnd"/>
+      <w:r>
+        <w:rPr>
+          <w:sz w:val="22"/>
+          <w:szCs w:val="22"/>
+          <w:lang w:val="da-DK"/>
+        </w:rPr>
+        <w:t xml:space="preserve"> med </w:t>
+      </w:r>
+      <w:proofErr w:type="spellStart"/>
+      <w:r>
+        <w:rPr>
+          <w:sz w:val="22"/>
+          <w:szCs w:val="22"/>
+          <w:lang w:val="da-DK"/>
+        </w:rPr>
+        <w:t>geopandas.read_file</w:t>
+      </w:r>
+      <w:proofErr w:type="spellEnd"/>
+      <w:r>
+        <w:rPr>
+          <w:sz w:val="22"/>
+          <w:szCs w:val="22"/>
+          <w:lang w:val="da-DK"/>
+        </w:rPr>
+        <w:t>()</w:t>
       </w:r>
     </w:p>
     <w:p>
@@ -4524,7 +4973,25 @@
           <w:szCs w:val="22"/>
           <w:lang w:val="da-DK"/>
         </w:rPr>
-        <w:t>Optælling – Beregner antal unikke værdier med Navn.nunique()</w:t>
+        <w:t xml:space="preserve">Optælling – Beregner antal unikke værdier med </w:t>
+      </w:r>
+      <w:proofErr w:type="spellStart"/>
+      <w:r>
+        <w:rPr>
+          <w:sz w:val="22"/>
+          <w:szCs w:val="22"/>
+          <w:lang w:val="da-DK"/>
+        </w:rPr>
+        <w:t>Navn.nunique</w:t>
+      </w:r>
+      <w:proofErr w:type="spellEnd"/>
+      <w:r>
+        <w:rPr>
+          <w:sz w:val="22"/>
+          <w:szCs w:val="22"/>
+          <w:lang w:val="da-DK"/>
+        </w:rPr>
+        <w:t>()</w:t>
       </w:r>
     </w:p>
     <w:p>
@@ -4580,7 +5047,43 @@
           <w:lang w:val="da-DK"/>
         </w:rPr>
         <w:br/>
-        <w:t>Returnerer: (GeoDataFrame, antal_unikke_GVFK)</w:t>
+        <w:t>Returnerer: (</w:t>
+      </w:r>
+      <w:proofErr w:type="spellStart"/>
+      <w:r>
+        <w:rPr>
+          <w:sz w:val="22"/>
+          <w:szCs w:val="22"/>
+          <w:lang w:val="da-DK"/>
+        </w:rPr>
+        <w:t>GeoDataFrame</w:t>
+      </w:r>
+      <w:proofErr w:type="spellEnd"/>
+      <w:r>
+        <w:rPr>
+          <w:sz w:val="22"/>
+          <w:szCs w:val="22"/>
+          <w:lang w:val="da-DK"/>
+        </w:rPr>
+        <w:t xml:space="preserve">, </w:t>
+      </w:r>
+      <w:proofErr w:type="spellStart"/>
+      <w:r>
+        <w:rPr>
+          <w:sz w:val="22"/>
+          <w:szCs w:val="22"/>
+          <w:lang w:val="da-DK"/>
+        </w:rPr>
+        <w:t>antal_unikke_GVFK</w:t>
+      </w:r>
+      <w:proofErr w:type="spellEnd"/>
+      <w:r>
+        <w:rPr>
+          <w:sz w:val="22"/>
+          <w:szCs w:val="22"/>
+          <w:lang w:val="da-DK"/>
+        </w:rPr>
+        <w:t>)</w:t>
       </w:r>
     </w:p>
     <w:p>
@@ -4870,7 +5373,25 @@
           <w:szCs w:val="22"/>
           <w:lang w:val="da-DK"/>
         </w:rPr>
-        <w:t>• GVForekom – GVFK-navn tilknyttet hvert vandløbssegment</w:t>
+        <w:t xml:space="preserve">• </w:t>
+      </w:r>
+      <w:proofErr w:type="spellStart"/>
+      <w:r>
+        <w:rPr>
+          <w:sz w:val="22"/>
+          <w:szCs w:val="22"/>
+          <w:lang w:val="da-DK"/>
+        </w:rPr>
+        <w:t>GVForekom</w:t>
+      </w:r>
+      <w:proofErr w:type="spellEnd"/>
+      <w:r>
+        <w:rPr>
+          <w:sz w:val="22"/>
+          <w:szCs w:val="22"/>
+          <w:lang w:val="da-DK"/>
+        </w:rPr>
+        <w:t xml:space="preserve"> – GVFK-navn tilknyttet hvert vandløbssegment</w:t>
       </w:r>
       <w:r>
         <w:rPr>
@@ -4944,7 +5465,25 @@
           <w:szCs w:val="22"/>
           <w:lang w:val="da-DK"/>
         </w:rPr>
-        <w:t xml:space="preserve"> GeoDataFrame med vandløbslinjer</w:t>
+        <w:t xml:space="preserve"> </w:t>
+      </w:r>
+      <w:proofErr w:type="spellStart"/>
+      <w:r>
+        <w:rPr>
+          <w:sz w:val="22"/>
+          <w:szCs w:val="22"/>
+          <w:lang w:val="da-DK"/>
+        </w:rPr>
+        <w:t>GeoDataFrame</w:t>
+      </w:r>
+      <w:proofErr w:type="spellEnd"/>
+      <w:r>
+        <w:rPr>
+          <w:sz w:val="22"/>
+          <w:szCs w:val="22"/>
+          <w:lang w:val="da-DK"/>
+        </w:rPr>
+        <w:t xml:space="preserve"> med vandløbslinjer</w:t>
       </w:r>
     </w:p>
     <w:p>
@@ -5088,7 +5627,25 @@
           <w:szCs w:val="22"/>
           <w:lang w:val="da-DK"/>
         </w:rPr>
-        <w:t xml:space="preserve"> GeoDataFrame med GVFK-polygoner</w:t>
+        <w:t xml:space="preserve"> </w:t>
+      </w:r>
+      <w:proofErr w:type="spellStart"/>
+      <w:r>
+        <w:rPr>
+          <w:sz w:val="22"/>
+          <w:szCs w:val="22"/>
+          <w:lang w:val="da-DK"/>
+        </w:rPr>
+        <w:t>GeoDataFrame</w:t>
+      </w:r>
+      <w:proofErr w:type="spellEnd"/>
+      <w:r>
+        <w:rPr>
+          <w:sz w:val="22"/>
+          <w:szCs w:val="22"/>
+          <w:lang w:val="da-DK"/>
+        </w:rPr>
+        <w:t xml:space="preserve"> med GVFK-polygoner</w:t>
       </w:r>
     </w:p>
     <w:p>
@@ -5119,14 +5676,25 @@
           <w:szCs w:val="22"/>
         </w:rPr>
       </w:pPr>
-      <w:r>
-        <w:rPr>
-          <w:b/>
-          <w:bCs/>
-          <w:sz w:val="22"/>
-          <w:szCs w:val="22"/>
-        </w:rPr>
-        <w:t xml:space="preserve">Proceslogik </w:t>
+      <w:proofErr w:type="spellStart"/>
+      <w:r>
+        <w:rPr>
+          <w:b/>
+          <w:bCs/>
+          <w:sz w:val="22"/>
+          <w:szCs w:val="22"/>
+        </w:rPr>
+        <w:t>Proceslogik</w:t>
+      </w:r>
+      <w:proofErr w:type="spellEnd"/>
+      <w:r>
+        <w:rPr>
+          <w:b/>
+          <w:bCs/>
+          <w:sz w:val="22"/>
+          <w:szCs w:val="22"/>
+        </w:rPr>
+        <w:t xml:space="preserve"> </w:t>
       </w:r>
       <w:r>
         <w:rPr>
@@ -5180,7 +5748,25 @@
           <w:szCs w:val="22"/>
           <w:lang w:val="da-DK"/>
         </w:rPr>
-        <w:t>– Indlæser vandløbsdata med geopandas.read_file()</w:t>
+        <w:t xml:space="preserve">– Indlæser vandløbsdata med </w:t>
+      </w:r>
+      <w:proofErr w:type="spellStart"/>
+      <w:r>
+        <w:rPr>
+          <w:sz w:val="22"/>
+          <w:szCs w:val="22"/>
+          <w:lang w:val="da-DK"/>
+        </w:rPr>
+        <w:t>geopandas.read_file</w:t>
+      </w:r>
+      <w:proofErr w:type="spellEnd"/>
+      <w:r>
+        <w:rPr>
+          <w:sz w:val="22"/>
+          <w:szCs w:val="22"/>
+          <w:lang w:val="da-DK"/>
+        </w:rPr>
+        <w:t>()</w:t>
       </w:r>
       <w:r>
         <w:rPr>
@@ -5308,7 +5894,25 @@
           <w:szCs w:val="22"/>
           <w:lang w:val="da-DK"/>
         </w:rPr>
-        <w:t>– Udtrækker unikke værdier fra GVForekom-kolonnen</w:t>
+        <w:t xml:space="preserve">– Udtrækker unikke værdier fra </w:t>
+      </w:r>
+      <w:proofErr w:type="spellStart"/>
+      <w:r>
+        <w:rPr>
+          <w:sz w:val="22"/>
+          <w:szCs w:val="22"/>
+          <w:lang w:val="da-DK"/>
+        </w:rPr>
+        <w:t>GVForekom</w:t>
+      </w:r>
+      <w:proofErr w:type="spellEnd"/>
+      <w:r>
+        <w:rPr>
+          <w:sz w:val="22"/>
+          <w:szCs w:val="22"/>
+          <w:lang w:val="da-DK"/>
+        </w:rPr>
+        <w:t>-kolonnen</w:t>
       </w:r>
       <w:r>
         <w:rPr>
@@ -5558,7 +6162,43 @@
           <w:lang w:val="da-DK"/>
         </w:rPr>
         <w:br/>
-        <w:t>• Returnerer: (liste_med_593_GVFK_navne, antal_unikke_GVFK, GeoDataFrame)</w:t>
+        <w:t xml:space="preserve">• Returnerer: (liste_med_593_GVFK_navne, </w:t>
+      </w:r>
+      <w:proofErr w:type="spellStart"/>
+      <w:r>
+        <w:rPr>
+          <w:sz w:val="22"/>
+          <w:szCs w:val="22"/>
+          <w:lang w:val="da-DK"/>
+        </w:rPr>
+        <w:t>antal_unikke_GVFK</w:t>
+      </w:r>
+      <w:proofErr w:type="spellEnd"/>
+      <w:r>
+        <w:rPr>
+          <w:sz w:val="22"/>
+          <w:szCs w:val="22"/>
+          <w:lang w:val="da-DK"/>
+        </w:rPr>
+        <w:t xml:space="preserve">, </w:t>
+      </w:r>
+      <w:proofErr w:type="spellStart"/>
+      <w:r>
+        <w:rPr>
+          <w:sz w:val="22"/>
+          <w:szCs w:val="22"/>
+          <w:lang w:val="da-DK"/>
+        </w:rPr>
+        <w:t>GeoDataFrame</w:t>
+      </w:r>
+      <w:proofErr w:type="spellEnd"/>
+      <w:r>
+        <w:rPr>
+          <w:sz w:val="22"/>
+          <w:szCs w:val="22"/>
+          <w:lang w:val="da-DK"/>
+        </w:rPr>
+        <w:t>)</w:t>
       </w:r>
     </w:p>
     <w:p>
@@ -5719,7 +6359,7 @@
           <w:szCs w:val="22"/>
           <w:lang w:val="da-DK"/>
         </w:rPr>
-        <w:t>Trin 3: V1/V2-lokaliteter med Aktive Forureninger i GVFK med Vandløbskontakt</w:t>
+        <w:t>Trin 3: V1/V2-lokaliteter i GVFK med Vandløbskontakt</w:t>
       </w:r>
     </w:p>
     <w:p>
@@ -5896,6 +6536,14 @@
           <w:lang w:val="da-DK"/>
         </w:rPr>
         <w:t>Hver kombination kræver separate afstandsberegninger.</w:t>
+      </w:r>
+      <w:r>
+        <w:rPr>
+          <w:sz w:val="22"/>
+          <w:szCs w:val="22"/>
+          <w:lang w:val="da-DK"/>
+        </w:rPr>
+        <w:t xml:space="preserve"> </w:t>
       </w:r>
     </w:p>
     <w:p>
@@ -5959,7 +6607,51 @@
           <w:szCs w:val="22"/>
           <w:lang w:val="da-DK"/>
         </w:rPr>
-        <w:t>CSV-filer (pre-processeret via ArcGIS spatial join)</w:t>
+        <w:t>CSV-filer (</w:t>
+      </w:r>
+      <w:proofErr w:type="spellStart"/>
+      <w:r>
+        <w:rPr>
+          <w:b/>
+          <w:bCs/>
+          <w:sz w:val="22"/>
+          <w:szCs w:val="22"/>
+          <w:lang w:val="da-DK"/>
+        </w:rPr>
+        <w:t>pre</w:t>
+      </w:r>
+      <w:proofErr w:type="spellEnd"/>
+      <w:r>
+        <w:rPr>
+          <w:b/>
+          <w:bCs/>
+          <w:sz w:val="22"/>
+          <w:szCs w:val="22"/>
+          <w:lang w:val="da-DK"/>
+        </w:rPr>
+        <w:t xml:space="preserve">-processeret via </w:t>
+      </w:r>
+      <w:proofErr w:type="spellStart"/>
+      <w:r>
+        <w:rPr>
+          <w:b/>
+          <w:bCs/>
+          <w:sz w:val="22"/>
+          <w:szCs w:val="22"/>
+          <w:lang w:val="da-DK"/>
+        </w:rPr>
+        <w:t>ArcGIS</w:t>
+      </w:r>
+      <w:proofErr w:type="spellEnd"/>
+      <w:r>
+        <w:rPr>
+          <w:b/>
+          <w:bCs/>
+          <w:sz w:val="22"/>
+          <w:szCs w:val="22"/>
+          <w:lang w:val="da-DK"/>
+        </w:rPr>
+        <w:t xml:space="preserve"> spatial join)</w:t>
       </w:r>
       <w:r>
         <w:rPr>
@@ -6081,7 +6773,25 @@
           <w:szCs w:val="22"/>
           <w:lang w:val="da-DK"/>
         </w:rPr>
-        <w:t>• Lokalitetsnr – Lokalitetsidentifikator</w:t>
+        <w:t xml:space="preserve">• </w:t>
+      </w:r>
+      <w:proofErr w:type="spellStart"/>
+      <w:r>
+        <w:rPr>
+          <w:sz w:val="22"/>
+          <w:szCs w:val="22"/>
+          <w:lang w:val="da-DK"/>
+        </w:rPr>
+        <w:t>Lokalitetsnr</w:t>
+      </w:r>
+      <w:proofErr w:type="spellEnd"/>
+      <w:r>
+        <w:rPr>
+          <w:sz w:val="22"/>
+          <w:szCs w:val="22"/>
+          <w:lang w:val="da-DK"/>
+        </w:rPr>
+        <w:t xml:space="preserve"> – Lokalitetsidentifikator</w:t>
       </w:r>
       <w:r>
         <w:rPr>
@@ -6121,7 +6831,25 @@
           <w:szCs w:val="22"/>
           <w:lang w:val="da-DK"/>
         </w:rPr>
-        <w:t>• Navn – GVFK-navn (fra ArcGIS spatial join)</w:t>
+        <w:t xml:space="preserve">• Navn – GVFK-navn (fra </w:t>
+      </w:r>
+      <w:proofErr w:type="spellStart"/>
+      <w:r>
+        <w:rPr>
+          <w:sz w:val="22"/>
+          <w:szCs w:val="22"/>
+          <w:lang w:val="da-DK"/>
+        </w:rPr>
+        <w:t>ArcGIS</w:t>
+      </w:r>
+      <w:proofErr w:type="spellEnd"/>
+      <w:r>
+        <w:rPr>
+          <w:sz w:val="22"/>
+          <w:szCs w:val="22"/>
+          <w:lang w:val="da-DK"/>
+        </w:rPr>
+        <w:t xml:space="preserve"> spatial join)</w:t>
       </w:r>
       <w:r>
         <w:rPr>
@@ -6161,7 +6889,25 @@
           <w:szCs w:val="22"/>
           <w:lang w:val="da-DK"/>
         </w:rPr>
-        <w:t>• Lokalitetensstoffer – Forureningsstoffer (kritisk filterkolonne)</w:t>
+        <w:t xml:space="preserve">• </w:t>
+      </w:r>
+      <w:proofErr w:type="spellStart"/>
+      <w:r>
+        <w:rPr>
+          <w:sz w:val="22"/>
+          <w:szCs w:val="22"/>
+          <w:lang w:val="da-DK"/>
+        </w:rPr>
+        <w:t>Lokalitetensstoffer</w:t>
+      </w:r>
+      <w:proofErr w:type="spellEnd"/>
+      <w:r>
+        <w:rPr>
+          <w:sz w:val="22"/>
+          <w:szCs w:val="22"/>
+          <w:lang w:val="da-DK"/>
+        </w:rPr>
+        <w:t xml:space="preserve"> – Forureningsstoffer (kritisk filterkolonne)</w:t>
       </w:r>
       <w:r>
         <w:rPr>
@@ -6201,7 +6947,43 @@
           <w:szCs w:val="22"/>
           <w:lang w:val="da-DK"/>
         </w:rPr>
-        <w:t xml:space="preserve">• Lokalitetensbranche, Lokalitetensaktivitet – Metadata </w:t>
+        <w:t xml:space="preserve">• </w:t>
+      </w:r>
+      <w:proofErr w:type="spellStart"/>
+      <w:r>
+        <w:rPr>
+          <w:sz w:val="22"/>
+          <w:szCs w:val="22"/>
+          <w:lang w:val="da-DK"/>
+        </w:rPr>
+        <w:t>Lokalitetensbranche</w:t>
+      </w:r>
+      <w:proofErr w:type="spellEnd"/>
+      <w:r>
+        <w:rPr>
+          <w:sz w:val="22"/>
+          <w:szCs w:val="22"/>
+          <w:lang w:val="da-DK"/>
+        </w:rPr>
+        <w:t xml:space="preserve">, </w:t>
+      </w:r>
+      <w:proofErr w:type="spellStart"/>
+      <w:r>
+        <w:rPr>
+          <w:sz w:val="22"/>
+          <w:szCs w:val="22"/>
+          <w:lang w:val="da-DK"/>
+        </w:rPr>
+        <w:t>Lokalitetensaktivitet</w:t>
+      </w:r>
+      <w:proofErr w:type="spellEnd"/>
+      <w:r>
+        <w:rPr>
+          <w:sz w:val="22"/>
+          <w:szCs w:val="22"/>
+          <w:lang w:val="da-DK"/>
+        </w:rPr>
+        <w:t xml:space="preserve"> – Metadata </w:t>
       </w:r>
       <w:r>
         <w:rPr>
@@ -6308,15 +7090,27 @@
           <w:lang w:val="da-DK"/>
         </w:rPr>
       </w:pPr>
-      <w:r>
-        <w:rPr>
-          <w:b/>
-          <w:bCs/>
-          <w:sz w:val="22"/>
-          <w:szCs w:val="22"/>
-          <w:lang w:val="da-DK"/>
-        </w:rPr>
-        <w:t>Shapefiler (geometrisk data)</w:t>
+      <w:proofErr w:type="spellStart"/>
+      <w:r>
+        <w:rPr>
+          <w:b/>
+          <w:bCs/>
+          <w:sz w:val="22"/>
+          <w:szCs w:val="22"/>
+          <w:lang w:val="da-DK"/>
+        </w:rPr>
+        <w:t>Shapefiler</w:t>
+      </w:r>
+      <w:proofErr w:type="spellEnd"/>
+      <w:r>
+        <w:rPr>
+          <w:b/>
+          <w:bCs/>
+          <w:sz w:val="22"/>
+          <w:szCs w:val="22"/>
+          <w:lang w:val="da-DK"/>
+        </w:rPr>
+        <w:t xml:space="preserve"> (geometrisk data)</w:t>
       </w:r>
       <w:r>
         <w:rPr>
@@ -6454,7 +7248,25 @@
           <w:szCs w:val="22"/>
           <w:lang w:val="da-DK"/>
         </w:rPr>
-        <w:t>• geometry – Polygongeometrier for forurenede lokaliteter</w:t>
+        <w:t xml:space="preserve">• </w:t>
+      </w:r>
+      <w:proofErr w:type="spellStart"/>
+      <w:r>
+        <w:rPr>
+          <w:sz w:val="22"/>
+          <w:szCs w:val="22"/>
+          <w:lang w:val="da-DK"/>
+        </w:rPr>
+        <w:t>geometry</w:t>
+      </w:r>
+      <w:proofErr w:type="spellEnd"/>
+      <w:r>
+        <w:rPr>
+          <w:sz w:val="22"/>
+          <w:szCs w:val="22"/>
+          <w:lang w:val="da-DK"/>
+        </w:rPr>
+        <w:t xml:space="preserve"> – Polygongeometrier for forurenede lokaliteter</w:t>
       </w:r>
       <w:r>
         <w:rPr>
@@ -6494,7 +7306,25 @@
           <w:szCs w:val="22"/>
           <w:lang w:val="da-DK"/>
         </w:rPr>
-        <w:t>• Lokalitet_ – Lokalitetsidentifikator (matcher Lokalitetsnr fra CSV)</w:t>
+        <w:t xml:space="preserve">• Lokalitet_ – Lokalitetsidentifikator (matcher </w:t>
+      </w:r>
+      <w:proofErr w:type="spellStart"/>
+      <w:r>
+        <w:rPr>
+          <w:sz w:val="22"/>
+          <w:szCs w:val="22"/>
+          <w:lang w:val="da-DK"/>
+        </w:rPr>
+        <w:t>Lokalitetsnr</w:t>
+      </w:r>
+      <w:proofErr w:type="spellEnd"/>
+      <w:r>
+        <w:rPr>
+          <w:sz w:val="22"/>
+          <w:szCs w:val="22"/>
+          <w:lang w:val="da-DK"/>
+        </w:rPr>
+        <w:t xml:space="preserve"> fra CSV)</w:t>
       </w:r>
     </w:p>
     <w:p>
@@ -6632,7 +7462,23 @@
           <w:szCs w:val="22"/>
           <w:lang w:val="da-DK"/>
         </w:rPr>
-        <w:t>Liste med 593 GVFK-navne med vandløbskontakt</w:t>
+        <w:t>Liste med 5</w:t>
+      </w:r>
+      <w:r>
+        <w:rPr>
+          <w:sz w:val="22"/>
+          <w:szCs w:val="22"/>
+          <w:lang w:val="da-DK"/>
+        </w:rPr>
+        <w:t>88</w:t>
+      </w:r>
+      <w:r>
+        <w:rPr>
+          <w:sz w:val="22"/>
+          <w:szCs w:val="22"/>
+          <w:lang w:val="da-DK"/>
+        </w:rPr>
+        <w:t xml:space="preserve"> GVFK-navne med vandløbskontakt</w:t>
       </w:r>
     </w:p>
     <w:p>
@@ -6650,7 +7496,6 @@
           <w:szCs w:val="22"/>
           <w:lang w:val="da-DK"/>
         </w:rPr>
-        <w:lastRenderedPageBreak/>
         <w:pict w14:anchorId="36715361">
           <v:rect id="_x0000_i1034" style="width:0;height:1.5pt" o:hralign="center" o:hrstd="t" o:hr="t" fillcolor="#a0a0a0" stroked="f"/>
         </w:pict>
@@ -6673,6 +7518,7 @@
           <w:szCs w:val="22"/>
           <w:lang w:val="da-DK"/>
         </w:rPr>
+        <w:lastRenderedPageBreak/>
         <w:t>Proceslogik (step3_v1v2_sites.py)</w:t>
       </w:r>
     </w:p>
@@ -6723,6 +7569,7 @@
         </w:rPr>
         <w:t xml:space="preserve">– Filtrer hvor </w:t>
       </w:r>
+      <w:proofErr w:type="spellStart"/>
       <w:r>
         <w:rPr>
           <w:i/>
@@ -6733,6 +7580,7 @@
         </w:rPr>
         <w:t>Lokalitetensstoffer</w:t>
       </w:r>
+      <w:proofErr w:type="spellEnd"/>
       <w:r>
         <w:rPr>
           <w:sz w:val="22"/>
@@ -6741,6 +7589,7 @@
         </w:rPr>
         <w:t xml:space="preserve"> eller </w:t>
       </w:r>
+      <w:proofErr w:type="spellStart"/>
       <w:r>
         <w:rPr>
           <w:i/>
@@ -6749,8 +7598,31 @@
           <w:szCs w:val="22"/>
           <w:lang w:val="da-DK"/>
         </w:rPr>
-        <w:t>Lokalitetensbranche / Lokalitetensaktivitet</w:t>
-      </w:r>
+        <w:t>Lokalitetensbranche</w:t>
+      </w:r>
+      <w:proofErr w:type="spellEnd"/>
+      <w:r>
+        <w:rPr>
+          <w:i/>
+          <w:iCs/>
+          <w:sz w:val="22"/>
+          <w:szCs w:val="22"/>
+          <w:lang w:val="da-DK"/>
+        </w:rPr>
+        <w:t xml:space="preserve"> / </w:t>
+      </w:r>
+      <w:proofErr w:type="spellStart"/>
+      <w:r>
+        <w:rPr>
+          <w:i/>
+          <w:iCs/>
+          <w:sz w:val="22"/>
+          <w:szCs w:val="22"/>
+          <w:lang w:val="da-DK"/>
+        </w:rPr>
+        <w:t>Lokalitetensaktivitet</w:t>
+      </w:r>
+      <w:proofErr w:type="spellEnd"/>
       <w:r>
         <w:rPr>
           <w:sz w:val="22"/>
@@ -6813,7 +7685,25 @@
           <w:szCs w:val="22"/>
           <w:lang w:val="da-DK"/>
         </w:rPr>
-        <w:t>401 rækker (99,8 % retained)</w:t>
+        <w:t xml:space="preserve">401 rækker (99,8 % </w:t>
+      </w:r>
+      <w:proofErr w:type="spellStart"/>
+      <w:r>
+        <w:rPr>
+          <w:sz w:val="22"/>
+          <w:szCs w:val="22"/>
+          <w:lang w:val="da-DK"/>
+        </w:rPr>
+        <w:t>retained</w:t>
+      </w:r>
+      <w:proofErr w:type="spellEnd"/>
+      <w:r>
+        <w:rPr>
+          <w:sz w:val="22"/>
+          <w:szCs w:val="22"/>
+          <w:lang w:val="da-DK"/>
+        </w:rPr>
+        <w:t>)</w:t>
       </w:r>
       <w:r>
         <w:rPr>
@@ -6869,7 +7759,25 @@
           <w:szCs w:val="22"/>
           <w:lang w:val="da-DK"/>
         </w:rPr>
-        <w:t>491 rækker (99,9 % retained)</w:t>
+        <w:t xml:space="preserve">491 rækker (99,9 % </w:t>
+      </w:r>
+      <w:proofErr w:type="spellStart"/>
+      <w:r>
+        <w:rPr>
+          <w:sz w:val="22"/>
+          <w:szCs w:val="22"/>
+          <w:lang w:val="da-DK"/>
+        </w:rPr>
+        <w:t>retained</w:t>
+      </w:r>
+      <w:proofErr w:type="spellEnd"/>
+      <w:r>
+        <w:rPr>
+          <w:sz w:val="22"/>
+          <w:szCs w:val="22"/>
+          <w:lang w:val="da-DK"/>
+        </w:rPr>
+        <w:t>)</w:t>
       </w:r>
       <w:r>
         <w:rPr>
@@ -7007,7 +7915,43 @@
           <w:szCs w:val="22"/>
           <w:lang w:val="da-DK"/>
         </w:rPr>
-        <w:t>– Indlæs shapefiler med geopandas.read_file()</w:t>
+        <w:t xml:space="preserve">– Indlæs </w:t>
+      </w:r>
+      <w:proofErr w:type="spellStart"/>
+      <w:r>
+        <w:rPr>
+          <w:sz w:val="22"/>
+          <w:szCs w:val="22"/>
+          <w:lang w:val="da-DK"/>
+        </w:rPr>
+        <w:t>shapefiler</w:t>
+      </w:r>
+      <w:proofErr w:type="spellEnd"/>
+      <w:r>
+        <w:rPr>
+          <w:sz w:val="22"/>
+          <w:szCs w:val="22"/>
+          <w:lang w:val="da-DK"/>
+        </w:rPr>
+        <w:t xml:space="preserve"> med </w:t>
+      </w:r>
+      <w:proofErr w:type="spellStart"/>
+      <w:r>
+        <w:rPr>
+          <w:sz w:val="22"/>
+          <w:szCs w:val="22"/>
+          <w:lang w:val="da-DK"/>
+        </w:rPr>
+        <w:t>geopandas.read_file</w:t>
+      </w:r>
+      <w:proofErr w:type="spellEnd"/>
+      <w:r>
+        <w:rPr>
+          <w:sz w:val="22"/>
+          <w:szCs w:val="22"/>
+          <w:lang w:val="da-DK"/>
+        </w:rPr>
+        <w:t>()</w:t>
       </w:r>
       <w:r>
         <w:rPr>
@@ -7033,6 +7977,7 @@
         </w:rPr>
         <w:t xml:space="preserve">– </w:t>
       </w:r>
+      <w:proofErr w:type="spellStart"/>
       <w:r>
         <w:rPr>
           <w:i/>
@@ -7043,6 +7988,7 @@
         </w:rPr>
         <w:t>Dissolve</w:t>
       </w:r>
+      <w:proofErr w:type="spellEnd"/>
       <w:r>
         <w:rPr>
           <w:sz w:val="22"/>
@@ -7231,6 +8177,7 @@
         </w:rPr>
         <w:t xml:space="preserve">– Join CSV-attributter med </w:t>
       </w:r>
+      <w:proofErr w:type="spellStart"/>
       <w:r>
         <w:rPr>
           <w:i/>
@@ -7241,6 +8188,7 @@
         </w:rPr>
         <w:t>dissolved</w:t>
       </w:r>
+      <w:proofErr w:type="spellEnd"/>
       <w:r>
         <w:rPr>
           <w:sz w:val="22"/>
@@ -7249,6 +8197,7 @@
         </w:rPr>
         <w:t xml:space="preserve"> geometrier via </w:t>
       </w:r>
+      <w:proofErr w:type="spellStart"/>
       <w:r>
         <w:rPr>
           <w:i/>
@@ -7269,6 +8218,7 @@
         </w:rPr>
         <w:t>snr</w:t>
       </w:r>
+      <w:proofErr w:type="spellEnd"/>
       <w:r>
         <w:rPr>
           <w:sz w:val="22"/>
@@ -7307,15 +8257,27 @@
           <w:lang w:val="da-DK"/>
         </w:rPr>
       </w:pPr>
-      <w:r>
-        <w:rPr>
-          <w:b/>
-          <w:bCs/>
-          <w:sz w:val="22"/>
-          <w:szCs w:val="22"/>
-          <w:lang w:val="da-DK"/>
-        </w:rPr>
-        <w:t>Deduplikering og datakonsolidering (to-trins proces)</w:t>
+      <w:proofErr w:type="spellStart"/>
+      <w:r>
+        <w:rPr>
+          <w:b/>
+          <w:bCs/>
+          <w:sz w:val="22"/>
+          <w:szCs w:val="22"/>
+          <w:lang w:val="da-DK"/>
+        </w:rPr>
+        <w:t>Deduplikering</w:t>
+      </w:r>
+      <w:proofErr w:type="spellEnd"/>
+      <w:r>
+        <w:rPr>
+          <w:b/>
+          <w:bCs/>
+          <w:sz w:val="22"/>
+          <w:szCs w:val="22"/>
+          <w:lang w:val="da-DK"/>
+        </w:rPr>
+        <w:t xml:space="preserve"> og datakonsolidering (to-trins proces)</w:t>
       </w:r>
       <w:r>
         <w:rPr>
@@ -7716,8 +8678,18 @@
           <w:szCs w:val="22"/>
           <w:lang w:val="da-DK"/>
         </w:rPr>
-        <w:t>– step3_site_gvfk_relationships.csv – Detaljerede relationsdata</w:t>
-      </w:r>
+        <w:t xml:space="preserve">– step3_site_gvfk_relationships.csv – Detaljerede </w:t>
+      </w:r>
+      <w:proofErr w:type="spellStart"/>
+      <w:r>
+        <w:rPr>
+          <w:sz w:val="22"/>
+          <w:szCs w:val="22"/>
+          <w:lang w:val="da-DK"/>
+        </w:rPr>
+        <w:t>relationsdata</w:t>
+      </w:r>
+      <w:proofErr w:type="spellEnd"/>
       <w:r>
         <w:rPr>
           <w:sz w:val="22"/>
@@ -7725,7 +8697,25 @@
           <w:lang w:val="da-DK"/>
         </w:rPr>
         <w:br/>
-        <w:t>• Returnerer: (sæt_med_GVFK_navne, v1v2_kombineret_GeoDataFrame)</w:t>
+        <w:t>• Returnerer: (</w:t>
+      </w:r>
+      <w:proofErr w:type="spellStart"/>
+      <w:r>
+        <w:rPr>
+          <w:sz w:val="22"/>
+          <w:szCs w:val="22"/>
+          <w:lang w:val="da-DK"/>
+        </w:rPr>
+        <w:t>sæt_med_GVFK_navne</w:t>
+      </w:r>
+      <w:proofErr w:type="spellEnd"/>
+      <w:r>
+        <w:rPr>
+          <w:sz w:val="22"/>
+          <w:szCs w:val="22"/>
+          <w:lang w:val="da-DK"/>
+        </w:rPr>
+        <w:t>, v1v2_kombineret_GeoDataFrame)</w:t>
       </w:r>
     </w:p>
     <w:p>
@@ -7765,7 +8755,6 @@
           <w:szCs w:val="22"/>
           <w:lang w:val="da-DK"/>
         </w:rPr>
-        <w:lastRenderedPageBreak/>
         <w:t>Aktuelle Resultater</w:t>
       </w:r>
       <w:r>
@@ -7784,8 +8773,26 @@
           <w:lang w:val="da-DK"/>
         </w:rPr>
         <w:br/>
-        <w:t>– 69627 totale lokalitet–GVFK-kombinationer efter deduplikering</w:t>
-      </w:r>
+      </w:r>
+      <w:r>
+        <w:rPr>
+          <w:sz w:val="22"/>
+          <w:szCs w:val="22"/>
+          <w:lang w:val="da-DK"/>
+        </w:rPr>
+        <w:lastRenderedPageBreak/>
+        <w:t xml:space="preserve">– 69627 totale lokalitet–GVFK-kombinationer efter </w:t>
+      </w:r>
+      <w:proofErr w:type="spellStart"/>
+      <w:r>
+        <w:rPr>
+          <w:sz w:val="22"/>
+          <w:szCs w:val="22"/>
+          <w:lang w:val="da-DK"/>
+        </w:rPr>
+        <w:t>deduplikering</w:t>
+      </w:r>
+      <w:proofErr w:type="spellEnd"/>
       <w:r>
         <w:rPr>
           <w:sz w:val="22"/>
@@ -7904,8 +8911,20 @@
           <w:szCs w:val="22"/>
           <w:lang w:val="da-DK"/>
         </w:rPr>
-        <w:t>Videre dataflow</w:t>
-      </w:r>
+        <w:t xml:space="preserve">Videre </w:t>
+      </w:r>
+      <w:proofErr w:type="spellStart"/>
+      <w:r>
+        <w:rPr>
+          <w:b/>
+          <w:bCs/>
+          <w:sz w:val="22"/>
+          <w:szCs w:val="22"/>
+          <w:lang w:val="da-DK"/>
+        </w:rPr>
+        <w:t>dataflow</w:t>
+      </w:r>
+      <w:proofErr w:type="spellEnd"/>
       <w:r>
         <w:rPr>
           <w:sz w:val="22"/>
@@ -7978,16 +8997,55 @@
           <w:lang w:val="da-DK"/>
         </w:rPr>
         <w:br/>
-        <w:t>Beregne minimumsafstanden fra hver V1/V2-lokalitet til vandløbssegmenter med grundvandskontakt inden for samme GVFK.</w:t>
-      </w:r>
-      <w:r>
-        <w:rPr>
-          <w:sz w:val="22"/>
-          <w:szCs w:val="22"/>
-          <w:lang w:val="da-DK"/>
-        </w:rPr>
-        <w:br/>
-        <w:t>Dette kvantificerer forureningsspredningsrisikoen baseret på fysisk afstand.</w:t>
+        <w:t>Beregne minimumsafstanden fra</w:t>
+      </w:r>
+      <w:r>
+        <w:rPr>
+          <w:sz w:val="22"/>
+          <w:szCs w:val="22"/>
+          <w:lang w:val="da-DK"/>
+        </w:rPr>
+        <w:t xml:space="preserve"> Lokalitet-GVFK kombination</w:t>
+      </w:r>
+      <w:r>
+        <w:rPr>
+          <w:sz w:val="22"/>
+          <w:szCs w:val="22"/>
+          <w:lang w:val="da-DK"/>
+        </w:rPr>
+        <w:t xml:space="preserve"> til vandløbssegmenter med grundvandskontakt inden for samme GVFK.</w:t>
+      </w:r>
+      <w:r>
+        <w:rPr>
+          <w:sz w:val="22"/>
+          <w:szCs w:val="22"/>
+          <w:lang w:val="da-DK"/>
+        </w:rPr>
+        <w:t xml:space="preserve"> </w:t>
+      </w:r>
+      <w:r>
+        <w:rPr>
+          <w:sz w:val="22"/>
+          <w:szCs w:val="22"/>
+          <w:lang w:val="da-DK"/>
+        </w:rPr>
+        <w:t>Målet med dette er at skabe et overblik over distancer fra V1/V2 lokaliteter til vandløbssegmenter i kontakt med GVFK for hver kombination af Lokalitet og GVFK (se eksempel i starten af trin 3</w:t>
+      </w:r>
+      <w:r>
+        <w:rPr>
+          <w:sz w:val="22"/>
+          <w:szCs w:val="22"/>
+          <w:lang w:val="da-DK"/>
+        </w:rPr>
+        <w:t xml:space="preserve"> angående lokalitet-GVFK kombinationer</w:t>
+      </w:r>
+      <w:r>
+        <w:rPr>
+          <w:sz w:val="22"/>
+          <w:szCs w:val="22"/>
+          <w:lang w:val="da-DK"/>
+        </w:rPr>
+        <w:t xml:space="preserve">). </w:t>
       </w:r>
     </w:p>
     <w:p>
@@ -8122,6 +9180,22 @@
           <w:lang w:val="da-DK"/>
         </w:rPr>
         <w:t>Trin 4 håndterer én-til-mange-relationer mellem lokaliteter og GVFK ved at beregne afstande for hver kombination separat.</w:t>
+      </w:r>
+      <w:r>
+        <w:rPr>
+          <w:sz w:val="22"/>
+          <w:szCs w:val="22"/>
+          <w:lang w:val="da-DK"/>
+        </w:rPr>
+        <w:t xml:space="preserve"> Det kan forekomme at samtlige </w:t>
+      </w:r>
+      <w:r>
+        <w:rPr>
+          <w:sz w:val="22"/>
+          <w:szCs w:val="22"/>
+          <w:lang w:val="da-DK"/>
+        </w:rPr>
+        <w:t>vandløbssegmenter har samme GVFK og dette tages højde for. Se eksempel i slutningen af TRIN 4 afsnittet.</w:t>
       </w:r>
     </w:p>
     <w:p>
@@ -8233,7 +9307,41 @@
           <w:szCs w:val="22"/>
           <w:lang w:val="da-DK"/>
         </w:rPr>
-        <w:t>• Find matchende vandløbssegmenter, hvor GVForekom = lokalitetens GVFK og Kontakt = 1</w:t>
+        <w:t xml:space="preserve">• Find matchende vandløbssegmenter, hvor </w:t>
+      </w:r>
+      <w:proofErr w:type="spellStart"/>
+      <w:r>
+        <w:rPr>
+          <w:sz w:val="22"/>
+          <w:szCs w:val="22"/>
+          <w:lang w:val="da-DK"/>
+        </w:rPr>
+        <w:t>GVForekom</w:t>
+      </w:r>
+      <w:proofErr w:type="spellEnd"/>
+      <w:r>
+        <w:rPr>
+          <w:sz w:val="22"/>
+          <w:szCs w:val="22"/>
+          <w:lang w:val="da-DK"/>
+        </w:rPr>
+        <w:t xml:space="preserve"> = lokalitetens GVFK og </w:t>
+      </w:r>
+      <w:r>
+        <w:rPr>
+          <w:sz w:val="22"/>
+          <w:szCs w:val="22"/>
+          <w:lang w:val="da-DK"/>
+        </w:rPr>
+        <w:t xml:space="preserve">     </w:t>
+      </w:r>
+      <w:r>
+        <w:rPr>
+          <w:sz w:val="22"/>
+          <w:szCs w:val="22"/>
+          <w:lang w:val="da-DK"/>
+        </w:rPr>
+        <w:t>Kontakt = 1</w:t>
       </w:r>
       <w:r>
         <w:rPr>
@@ -8265,7 +9373,23 @@
           <w:szCs w:val="22"/>
           <w:lang w:val="da-DK"/>
         </w:rPr>
-        <w:t>• Beregn minimumsafstand mellem lokalitetspolygon og alle matchende vandløbssegmenter</w:t>
+        <w:t>• Beregn minimumsafstand mellem lokalitetspolygon og alle matchende</w:t>
+      </w:r>
+      <w:r>
+        <w:rPr>
+          <w:sz w:val="22"/>
+          <w:szCs w:val="22"/>
+          <w:lang w:val="da-DK"/>
+        </w:rPr>
+        <w:t xml:space="preserve"> </w:t>
+      </w:r>
+      <w:r>
+        <w:rPr>
+          <w:sz w:val="22"/>
+          <w:szCs w:val="22"/>
+          <w:lang w:val="da-DK"/>
+        </w:rPr>
+        <w:t>vandløbssegmenter</w:t>
       </w:r>
       <w:r>
         <w:rPr>
@@ -8299,113 +9423,6 @@
         </w:rPr>
         <w:t>• Gem resultatet for denne specifikke kombination</w:t>
       </w:r>
-    </w:p>
-    <w:p>
-      <w:pPr>
-        <w:pStyle w:val="BodyText"/>
-        <w:numPr>
-          <w:ilvl w:val="0"/>
-          <w:numId w:val="25"/>
-        </w:numPr>
-        <w:rPr>
-          <w:sz w:val="22"/>
-          <w:szCs w:val="22"/>
-          <w:lang w:val="da-DK"/>
-        </w:rPr>
-      </w:pPr>
-      <w:r>
-        <w:rPr>
-          <w:b/>
-          <w:bCs/>
-          <w:sz w:val="22"/>
-          <w:szCs w:val="22"/>
-          <w:lang w:val="da-DK"/>
-        </w:rPr>
-        <w:lastRenderedPageBreak/>
-        <w:t>Identifikation af final minimumsafstand per lokalitet</w:t>
-      </w:r>
-      <w:r>
-        <w:rPr>
-          <w:sz w:val="22"/>
-          <w:szCs w:val="22"/>
-          <w:lang w:val="da-DK"/>
-        </w:rPr>
-        <w:br/>
-      </w:r>
-      <w:r>
-        <w:rPr>
-          <w:sz w:val="22"/>
-          <w:szCs w:val="22"/>
-          <w:lang w:val="da-DK"/>
-        </w:rPr>
-        <w:t> </w:t>
-      </w:r>
-      <w:r>
-        <w:rPr>
-          <w:sz w:val="22"/>
-          <w:szCs w:val="22"/>
-          <w:lang w:val="da-DK"/>
-        </w:rPr>
-        <w:t>– Gruppér resultater efter lokalitets-ID</w:t>
-      </w:r>
-      <w:r>
-        <w:rPr>
-          <w:sz w:val="22"/>
-          <w:szCs w:val="22"/>
-          <w:lang w:val="da-DK"/>
-        </w:rPr>
-        <w:br/>
-      </w:r>
-      <w:r>
-        <w:rPr>
-          <w:sz w:val="22"/>
-          <w:szCs w:val="22"/>
-          <w:lang w:val="da-DK"/>
-        </w:rPr>
-        <w:t> </w:t>
-      </w:r>
-      <w:r>
-        <w:rPr>
-          <w:sz w:val="22"/>
-          <w:szCs w:val="22"/>
-          <w:lang w:val="da-DK"/>
-        </w:rPr>
-        <w:t>– Find den GVFK-kombination med absolut korteste afstand til vandløb</w:t>
-      </w:r>
-      <w:r>
-        <w:rPr>
-          <w:sz w:val="22"/>
-          <w:szCs w:val="22"/>
-          <w:lang w:val="da-DK"/>
-        </w:rPr>
-        <w:br/>
-      </w:r>
-      <w:r>
-        <w:rPr>
-          <w:sz w:val="22"/>
-          <w:szCs w:val="22"/>
-          <w:lang w:val="da-DK"/>
-        </w:rPr>
-        <w:t> </w:t>
-      </w:r>
-      <w:r>
-        <w:rPr>
-          <w:sz w:val="22"/>
-          <w:szCs w:val="22"/>
-          <w:lang w:val="da-DK"/>
-        </w:rPr>
-        <w:t>– Markér denne som lokalitetens primære risikosti (Is_Min_Distance = True)</w:t>
-      </w:r>
-    </w:p>
-    <w:p>
-      <w:pPr>
-        <w:pStyle w:val="BodyText"/>
-        <w:rPr>
-          <w:sz w:val="22"/>
-          <w:szCs w:val="22"/>
-          <w:lang w:val="da-DK"/>
-        </w:rPr>
-      </w:pPr>
       <w:r>
         <w:rPr>
           <w:sz w:val="22"/>
@@ -8434,6 +9451,7 @@
           <w:szCs w:val="22"/>
           <w:lang w:val="da-DK"/>
         </w:rPr>
+        <w:lastRenderedPageBreak/>
         <w:t>Attributmatchingslogik</w:t>
       </w:r>
       <w:r>
@@ -8452,7 +9470,23 @@
           <w:lang w:val="da-DK"/>
         </w:rPr>
         <w:br/>
-        <w:t xml:space="preserve">• Lokalitet har prædefinerede GVFK-tilknytninger fra CSV-filer (kolonnen </w:t>
+        <w:t>• Lokalitet</w:t>
+      </w:r>
+      <w:r>
+        <w:rPr>
+          <w:sz w:val="22"/>
+          <w:szCs w:val="22"/>
+          <w:lang w:val="da-DK"/>
+        </w:rPr>
+        <w:t>er</w:t>
+      </w:r>
+      <w:r>
+        <w:rPr>
+          <w:sz w:val="22"/>
+          <w:szCs w:val="22"/>
+          <w:lang w:val="da-DK"/>
+        </w:rPr>
+        <w:t xml:space="preserve"> har prædefinerede GVFK-tilknytninger fra CSV-filer (kolonnen </w:t>
       </w:r>
       <w:r>
         <w:rPr>
@@ -8478,6 +9512,14 @@
           <w:szCs w:val="22"/>
           <w:lang w:val="da-DK"/>
         </w:rPr>
+        <w:t xml:space="preserve"> som beskrevet i ”Datagrundlag” under ”CSV-filer”.</w:t>
+      </w:r>
+      <w:r>
+        <w:rPr>
+          <w:sz w:val="22"/>
+          <w:szCs w:val="22"/>
+          <w:lang w:val="da-DK"/>
+        </w:rPr>
         <w:br/>
         <w:t>• Trin 3 tilføjer kun geometrier til disse eksisterende relationer</w:t>
       </w:r>
@@ -8487,9 +9529,36 @@
           <w:szCs w:val="22"/>
           <w:lang w:val="da-DK"/>
         </w:rPr>
+        <w:t xml:space="preserve"> fra V1/V2 .</w:t>
+      </w:r>
+      <w:proofErr w:type="spellStart"/>
+      <w:r>
+        <w:rPr>
+          <w:sz w:val="22"/>
+          <w:szCs w:val="22"/>
+          <w:lang w:val="da-DK"/>
+        </w:rPr>
+        <w:t>shp</w:t>
+      </w:r>
+      <w:proofErr w:type="spellEnd"/>
+      <w:r>
+        <w:rPr>
+          <w:sz w:val="22"/>
+          <w:szCs w:val="22"/>
+          <w:lang w:val="da-DK"/>
+        </w:rPr>
+        <w:t xml:space="preserve"> filerne.</w:t>
+      </w:r>
+      <w:r>
+        <w:rPr>
+          <w:sz w:val="22"/>
+          <w:szCs w:val="22"/>
+          <w:lang w:val="da-DK"/>
+        </w:rPr>
         <w:br/>
         <w:t xml:space="preserve">• Vandløbssegmenter har GVFK-tilknytning i kolonnen </w:t>
       </w:r>
+      <w:proofErr w:type="spellStart"/>
       <w:r>
         <w:rPr>
           <w:i/>
@@ -8500,6 +9569,7 @@
         </w:rPr>
         <w:t>GVForekom</w:t>
       </w:r>
+      <w:proofErr w:type="spellEnd"/>
       <w:r>
         <w:rPr>
           <w:sz w:val="22"/>
@@ -8525,8 +9595,20 @@
           <w:szCs w:val="22"/>
           <w:lang w:val="da-DK"/>
         </w:rPr>
-        <w:t>Navn = GVForekom</w:t>
-      </w:r>
+        <w:t xml:space="preserve">Navn = </w:t>
+      </w:r>
+      <w:proofErr w:type="spellStart"/>
+      <w:r>
+        <w:rPr>
+          <w:i/>
+          <w:iCs/>
+          <w:sz w:val="22"/>
+          <w:szCs w:val="22"/>
+          <w:lang w:val="da-DK"/>
+        </w:rPr>
+        <w:t>GVForekom</w:t>
+      </w:r>
+      <w:proofErr w:type="spellEnd"/>
       <w:r>
         <w:rPr>
           <w:sz w:val="22"/>
@@ -8636,7 +9718,25 @@
           <w:lang w:val="da-DK"/>
         </w:rPr>
         <w:br/>
-        <w:t>• Afstande beregnes med geometry.distance() (minimum euklidisk afstand mellem geometrier)</w:t>
+        <w:t xml:space="preserve">• Afstande beregnes med </w:t>
+      </w:r>
+      <w:proofErr w:type="spellStart"/>
+      <w:r>
+        <w:rPr>
+          <w:sz w:val="22"/>
+          <w:szCs w:val="22"/>
+          <w:lang w:val="da-DK"/>
+        </w:rPr>
+        <w:t>geometry.distance</w:t>
+      </w:r>
+      <w:proofErr w:type="spellEnd"/>
+      <w:r>
+        <w:rPr>
+          <w:sz w:val="22"/>
+          <w:szCs w:val="22"/>
+          <w:lang w:val="da-DK"/>
+        </w:rPr>
+        <w:t>() (minimum euklidisk afstand mellem geometrier)</w:t>
       </w:r>
       <w:r>
         <w:rPr>
@@ -8735,23 +9835,31 @@
           <w:lang w:val="da-DK"/>
         </w:rPr>
         <w:br/>
-        <w:t>– 35</w:t>
-      </w:r>
-      <w:r>
-        <w:rPr>
-          <w:sz w:val="22"/>
-          <w:szCs w:val="22"/>
-          <w:lang w:val="da-DK"/>
-        </w:rPr>
-        <w:t>.</w:t>
-      </w:r>
-      <w:r>
-        <w:rPr>
-          <w:sz w:val="22"/>
-          <w:szCs w:val="22"/>
-          <w:lang w:val="da-DK"/>
-        </w:rPr>
-        <w:t>728 unikke lokaliteter har beregnet afstand til vandløb (100 % success rate)</w:t>
+        <w:t xml:space="preserve">– </w:t>
+      </w:r>
+      <w:r>
+        <w:rPr>
+          <w:sz w:val="22"/>
+          <w:szCs w:val="22"/>
+          <w:lang w:val="da-DK"/>
+        </w:rPr>
+        <w:t xml:space="preserve">69.627 </w:t>
+      </w:r>
+      <w:r>
+        <w:rPr>
+          <w:sz w:val="22"/>
+          <w:szCs w:val="22"/>
+          <w:lang w:val="da-DK"/>
+        </w:rPr>
+        <w:t xml:space="preserve">lokalitet–GVFK-kombinationer </w:t>
+      </w:r>
+      <w:r>
+        <w:rPr>
+          <w:sz w:val="22"/>
+          <w:szCs w:val="22"/>
+          <w:lang w:val="da-DK"/>
+        </w:rPr>
+        <w:t>har beregnet afstand til vandløb</w:t>
       </w:r>
       <w:r>
         <w:rPr>
@@ -8949,6 +10057,7 @@
         </w:rPr>
         <w:t xml:space="preserve">– Kolonner: </w:t>
       </w:r>
+      <w:proofErr w:type="spellStart"/>
       <w:r>
         <w:rPr>
           <w:i/>
@@ -8959,6 +10068,7 @@
         </w:rPr>
         <w:t>Lokalitet_ID</w:t>
       </w:r>
+      <w:proofErr w:type="spellEnd"/>
       <w:r>
         <w:rPr>
           <w:sz w:val="22"/>
@@ -8967,6 +10077,7 @@
         </w:rPr>
         <w:t xml:space="preserve">, </w:t>
       </w:r>
+      <w:proofErr w:type="spellStart"/>
       <w:r>
         <w:rPr>
           <w:i/>
@@ -8977,6 +10088,7 @@
         </w:rPr>
         <w:t>Final_Distance_m</w:t>
       </w:r>
+      <w:proofErr w:type="spellEnd"/>
       <w:r>
         <w:rPr>
           <w:sz w:val="22"/>
@@ -8985,6 +10097,7 @@
         </w:rPr>
         <w:t xml:space="preserve">, </w:t>
       </w:r>
+      <w:proofErr w:type="spellStart"/>
       <w:r>
         <w:rPr>
           <w:i/>
@@ -8995,6 +10108,7 @@
         </w:rPr>
         <w:t>Closest_GVFK</w:t>
       </w:r>
+      <w:proofErr w:type="spellEnd"/>
       <w:r>
         <w:rPr>
           <w:sz w:val="22"/>
@@ -9057,7 +10171,6 @@
           <w:szCs w:val="22"/>
           <w:lang w:val="da-DK"/>
         </w:rPr>
-        <w:lastRenderedPageBreak/>
         <w:t>step4_valid_distances.csv</w:t>
       </w:r>
       <w:r>
@@ -9138,6 +10251,7 @@
           <w:lang w:val="da-DK"/>
         </w:rPr>
       </w:pPr>
+      <w:proofErr w:type="spellStart"/>
       <w:r>
         <w:rPr>
           <w:i/>
@@ -9148,6 +10262,7 @@
         </w:rPr>
         <w:t>unique_lokalitet_distances.shp</w:t>
       </w:r>
+      <w:proofErr w:type="spellEnd"/>
       <w:r>
         <w:rPr>
           <w:sz w:val="22"/>
@@ -9250,6 +10365,7 @@
           <w:szCs w:val="22"/>
           <w:lang w:val="da-DK"/>
         </w:rPr>
+        <w:lastRenderedPageBreak/>
         <w:t>Særlige Overvejelser</w:t>
       </w:r>
       <w:r>
@@ -9796,13 +10912,23 @@
         </w:rPr>
         <w:t> </w:t>
       </w:r>
-      <w:r>
-        <w:rPr>
-          <w:sz w:val="22"/>
-          <w:szCs w:val="22"/>
-          <w:lang w:val="da-DK"/>
-        </w:rPr>
-        <w:t>Lokalitet_ID: 12345</w:t>
+      <w:proofErr w:type="spellStart"/>
+      <w:r>
+        <w:rPr>
+          <w:sz w:val="22"/>
+          <w:szCs w:val="22"/>
+          <w:lang w:val="da-DK"/>
+        </w:rPr>
+        <w:t>Lokalitet_ID</w:t>
+      </w:r>
+      <w:proofErr w:type="spellEnd"/>
+      <w:r>
+        <w:rPr>
+          <w:sz w:val="22"/>
+          <w:szCs w:val="22"/>
+          <w:lang w:val="da-DK"/>
+        </w:rPr>
+        <w:t>: 12345</w:t>
       </w:r>
       <w:r>
         <w:rPr>
@@ -9820,13 +10946,23 @@
         </w:rPr>
         <w:t> </w:t>
       </w:r>
-      <w:r>
-        <w:rPr>
-          <w:sz w:val="22"/>
-          <w:szCs w:val="22"/>
-          <w:lang w:val="da-DK"/>
-        </w:rPr>
-        <w:t>Final_Distance_m: 320</w:t>
+      <w:proofErr w:type="spellStart"/>
+      <w:r>
+        <w:rPr>
+          <w:sz w:val="22"/>
+          <w:szCs w:val="22"/>
+          <w:lang w:val="da-DK"/>
+        </w:rPr>
+        <w:t>Final_Distance_m</w:t>
+      </w:r>
+      <w:proofErr w:type="spellEnd"/>
+      <w:r>
+        <w:rPr>
+          <w:sz w:val="22"/>
+          <w:szCs w:val="22"/>
+          <w:lang w:val="da-DK"/>
+        </w:rPr>
+        <w:t>: 320</w:t>
       </w:r>
       <w:r>
         <w:rPr>
@@ -9844,13 +10980,23 @@
         </w:rPr>
         <w:t> </w:t>
       </w:r>
-      <w:r>
-        <w:rPr>
-          <w:sz w:val="22"/>
-          <w:szCs w:val="22"/>
-          <w:lang w:val="da-DK"/>
-        </w:rPr>
-        <w:t>Closest_GVFK: DK_GVF_002</w:t>
+      <w:proofErr w:type="spellStart"/>
+      <w:r>
+        <w:rPr>
+          <w:sz w:val="22"/>
+          <w:szCs w:val="22"/>
+          <w:lang w:val="da-DK"/>
+        </w:rPr>
+        <w:t>Closest_GVFK</w:t>
+      </w:r>
+      <w:proofErr w:type="spellEnd"/>
+      <w:r>
+        <w:rPr>
+          <w:sz w:val="22"/>
+          <w:szCs w:val="22"/>
+          <w:lang w:val="da-DK"/>
+        </w:rPr>
+        <w:t>: DK_GVF_002</w:t>
       </w:r>
       <w:r>
         <w:rPr>
@@ -9924,7 +11070,6 @@
           <w:szCs w:val="24"/>
           <w:lang w:val="da-DK"/>
         </w:rPr>
-        <w:lastRenderedPageBreak/>
         <w:t>Trin 5: Tærskel-vurdering og Kategorisering</w:t>
       </w:r>
       <w:bookmarkEnd w:id="33"/>
@@ -9964,7 +11109,25 @@
           <w:szCs w:val="22"/>
           <w:lang w:val="da-DK"/>
         </w:rPr>
-        <w:t>Identificere højrisiko V1/V2-lokaliteter baseret på afstand til vandløb og stofspecifikke mobilitetsegenskaber. Implementerer to-lags risikovurdering med både generelle og stofspecifikke tærskler.</w:t>
+        <w:t xml:space="preserve">Identificere højrisiko V1/V2-lokaliteter baseret på afstand til vandløb og stofspecifikke mobilitetsegenskaber. Implementerer </w:t>
+      </w:r>
+      <w:proofErr w:type="spellStart"/>
+      <w:r>
+        <w:rPr>
+          <w:sz w:val="22"/>
+          <w:szCs w:val="22"/>
+          <w:lang w:val="da-DK"/>
+        </w:rPr>
+        <w:t>to-lags</w:t>
+      </w:r>
+      <w:proofErr w:type="spellEnd"/>
+      <w:r>
+        <w:rPr>
+          <w:sz w:val="22"/>
+          <w:szCs w:val="22"/>
+          <w:lang w:val="da-DK"/>
+        </w:rPr>
+        <w:t xml:space="preserve"> risikovurdering med både generelle og stofspecifikke tærskler.</w:t>
       </w:r>
     </w:p>
     <w:p>
@@ -10004,6 +11167,7 @@
           <w:szCs w:val="22"/>
           <w:lang w:val="da-DK"/>
         </w:rPr>
+        <w:lastRenderedPageBreak/>
         <w:t>Fra Trin 4</w:t>
       </w:r>
       <w:r>
@@ -10136,7 +11300,29 @@
           <w:szCs w:val="22"/>
           <w:lang w:val="da-DK"/>
         </w:rPr>
-        <w:t>Risikovurdering af lossepladsers påvirkning af overfladevand. Bjerg, Poul Løgstrup; Sonne, Anne Thobo; Tuxen, Nina; Skov Nielsen, Sanne; Roost, Sandra. 2014. Tabel 7.1.</w:t>
+        <w:t xml:space="preserve">Risikovurdering af lossepladsers påvirkning af overfladevand. Bjerg, Poul Løgstrup; Sonne, Anne </w:t>
+      </w:r>
+      <w:proofErr w:type="spellStart"/>
+      <w:r>
+        <w:rPr>
+          <w:i/>
+          <w:iCs/>
+          <w:sz w:val="22"/>
+          <w:szCs w:val="22"/>
+          <w:lang w:val="da-DK"/>
+        </w:rPr>
+        <w:t>Thobo</w:t>
+      </w:r>
+      <w:proofErr w:type="spellEnd"/>
+      <w:r>
+        <w:rPr>
+          <w:i/>
+          <w:iCs/>
+          <w:sz w:val="22"/>
+          <w:szCs w:val="22"/>
+          <w:lang w:val="da-DK"/>
+        </w:rPr>
+        <w:t>; Tuxen, Nina; Skov Nielsen, Sanne; Roost, Sandra. 2014. Tabel 7.1.</w:t>
       </w:r>
     </w:p>
     <w:p>
@@ -10202,6 +11388,7 @@
         </w:rPr>
         <w:t xml:space="preserve">Funktionen </w:t>
       </w:r>
+      <w:proofErr w:type="spellStart"/>
       <w:r>
         <w:rPr>
           <w:rStyle w:val="VerbatimChar"/>
@@ -10210,6 +11397,7 @@
         </w:rPr>
         <w:t>separate_sites_by_substance_data</w:t>
       </w:r>
+      <w:proofErr w:type="spellEnd"/>
       <w:r>
         <w:rPr>
           <w:sz w:val="22"/>
@@ -10274,6 +11462,7 @@
         </w:rPr>
         <w:t>”</w:t>
       </w:r>
+      <w:proofErr w:type="spellStart"/>
       <w:r>
         <w:rPr>
           <w:i/>
@@ -10284,6 +11473,7 @@
         </w:rPr>
         <w:t>Parkede</w:t>
       </w:r>
+      <w:proofErr w:type="spellEnd"/>
       <w:r>
         <w:rPr>
           <w:i/>
@@ -10369,6 +11559,7 @@
         </w:rPr>
         <w:t>”</w:t>
       </w:r>
+      <w:proofErr w:type="spellStart"/>
       <w:r>
         <w:rPr>
           <w:b/>
@@ -10379,6 +11570,7 @@
         </w:rPr>
         <w:t>risikovurdering_endelig_analyse</w:t>
       </w:r>
+      <w:proofErr w:type="spellEnd"/>
       <w:r>
         <w:rPr>
           <w:b/>
@@ -10437,6 +11629,7 @@
           <w:szCs w:val="24"/>
         </w:rPr>
       </w:pPr>
+      <w:proofErr w:type="spellStart"/>
       <w:r>
         <w:rPr>
           <w:b/>
@@ -10444,7 +11637,17 @@
           <w:sz w:val="24"/>
           <w:szCs w:val="24"/>
         </w:rPr>
-        <w:t>Proceslogik (</w:t>
+        <w:t>Proceslogik</w:t>
+      </w:r>
+      <w:proofErr w:type="spellEnd"/>
+      <w:r>
+        <w:rPr>
+          <w:b/>
+          <w:bCs/>
+          <w:sz w:val="24"/>
+          <w:szCs w:val="24"/>
+        </w:rPr>
+        <w:t xml:space="preserve"> (</w:t>
       </w:r>
       <w:r>
         <w:rPr>
@@ -10513,13 +11716,23 @@
         </w:rPr>
         <w:t xml:space="preserve">Filtrer lokaliteter hvor </w:t>
       </w:r>
+      <w:proofErr w:type="spellStart"/>
       <w:r>
         <w:rPr>
           <w:rStyle w:val="VerbatimChar"/>
           <w:szCs w:val="22"/>
           <w:lang w:val="da-DK"/>
         </w:rPr>
-        <w:t>Final_Distance_m ≤ 500 m</w:t>
+        <w:t>Final_Distance_m</w:t>
+      </w:r>
+      <w:proofErr w:type="spellEnd"/>
+      <w:r>
+        <w:rPr>
+          <w:rStyle w:val="VerbatimChar"/>
+          <w:szCs w:val="22"/>
+          <w:lang w:val="da-DK"/>
+        </w:rPr>
+        <w:t xml:space="preserve"> ≤ 500 m</w:t>
       </w:r>
     </w:p>
     <w:p>
@@ -10575,8 +11788,17 @@
           <w:sz w:val="22"/>
           <w:szCs w:val="22"/>
         </w:rPr>
-        <w:t xml:space="preserve"> og GVFK-shapefiler</w:t>
-      </w:r>
+        <w:t xml:space="preserve"> og GVFK-</w:t>
+      </w:r>
+      <w:proofErr w:type="spellStart"/>
+      <w:r>
+        <w:rPr>
+          <w:sz w:val="22"/>
+          <w:szCs w:val="22"/>
+        </w:rPr>
+        <w:t>shapefiler</w:t>
+      </w:r>
+      <w:proofErr w:type="spellEnd"/>
     </w:p>
     <w:p>
       <w:pPr>
@@ -10596,7 +11818,6 @@
           <w:szCs w:val="22"/>
           <w:lang w:val="da-DK"/>
         </w:rPr>
-        <w:lastRenderedPageBreak/>
         <w:t>2. Stofspecifik risikovurdering med losseplads-override (to-fase tilgang)</w:t>
       </w:r>
       <w:bookmarkStart w:id="40" w:name="Xb5addb2a09cae8faa98de25ba58797802a6c883"/>
@@ -10685,6 +11906,7 @@
           <w:szCs w:val="22"/>
           <w:lang w:val="da-DK"/>
         </w:rPr>
+        <w:lastRenderedPageBreak/>
         <w:t xml:space="preserve">Kategorierne spejler de aktive mobilitetsklasser (fx </w:t>
       </w:r>
       <w:r>
@@ -10933,6 +12155,7 @@
         </w:rPr>
         <w:t xml:space="preserve">Registrer allerede her om lokaliteten har losseplads-karakteristika via </w:t>
       </w:r>
+      <w:proofErr w:type="spellStart"/>
       <w:r>
         <w:rPr>
           <w:rStyle w:val="VerbatimChar"/>
@@ -10941,6 +12164,7 @@
         </w:rPr>
         <w:t>Lokalitetensbranche</w:t>
       </w:r>
+      <w:proofErr w:type="spellEnd"/>
       <w:r>
         <w:rPr>
           <w:sz w:val="22"/>
@@ -10949,6 +12173,7 @@
         </w:rPr>
         <w:t xml:space="preserve"> eller </w:t>
       </w:r>
+      <w:proofErr w:type="spellStart"/>
       <w:r>
         <w:rPr>
           <w:rStyle w:val="VerbatimChar"/>
@@ -10957,6 +12182,7 @@
         </w:rPr>
         <w:t>Lokalitetensaktivitet</w:t>
       </w:r>
+      <w:proofErr w:type="spellEnd"/>
     </w:p>
     <w:p>
       <w:pPr>
@@ -11059,6 +12285,7 @@
         </w:rPr>
         <w:t xml:space="preserve"> med en 100 m screenings-tærskel via </w:t>
       </w:r>
+      <w:proofErr w:type="spellStart"/>
       <w:r>
         <w:rPr>
           <w:rStyle w:val="VerbatimChar"/>
@@ -11067,6 +12294,7 @@
         </w:rPr>
         <w:t>categorize_by_branch_activity</w:t>
       </w:r>
+      <w:proofErr w:type="spellEnd"/>
     </w:p>
     <w:p>
       <w:pPr>
@@ -11087,7 +12315,25 @@
           <w:szCs w:val="22"/>
           <w:lang w:val="da-DK"/>
         </w:rPr>
-        <w:t>Evaluer hver stof-lokalitet (eller branch-only) kombination mod den effektive tærskel og gem kvalificerende rækker</w:t>
+        <w:t xml:space="preserve">Evaluer hver stof-lokalitet (eller </w:t>
+      </w:r>
+      <w:proofErr w:type="spellStart"/>
+      <w:r>
+        <w:rPr>
+          <w:sz w:val="22"/>
+          <w:szCs w:val="22"/>
+          <w:lang w:val="da-DK"/>
+        </w:rPr>
+        <w:t>branch-only</w:t>
+      </w:r>
+      <w:proofErr w:type="spellEnd"/>
+      <w:r>
+        <w:rPr>
+          <w:sz w:val="22"/>
+          <w:szCs w:val="22"/>
+          <w:lang w:val="da-DK"/>
+        </w:rPr>
+        <w:t>) kombination mod den effektive tærskel og gem kvalificerende rækker</w:t>
       </w:r>
     </w:p>
     <w:p>
@@ -11127,7 +12373,29 @@
           <w:szCs w:val="22"/>
           <w:lang w:val="da-DK"/>
         </w:rPr>
-        <w:t>Kilde: Risikovurdering af lossepladsers påvirkning af overfladevand. Bjerg, Poul Løgstrup; Sonne, Anne Thobo; Tuxen, Nina; Skov Nielsen, Sanne; Roost, Sandra. 2014. Tabel 7.1.</w:t>
+        <w:t xml:space="preserve">Kilde: Risikovurdering af lossepladsers påvirkning af overfladevand. Bjerg, Poul Løgstrup; Sonne, Anne </w:t>
+      </w:r>
+      <w:proofErr w:type="spellStart"/>
+      <w:r>
+        <w:rPr>
+          <w:i/>
+          <w:iCs/>
+          <w:sz w:val="22"/>
+          <w:szCs w:val="22"/>
+          <w:lang w:val="da-DK"/>
+        </w:rPr>
+        <w:t>Thobo</w:t>
+      </w:r>
+      <w:proofErr w:type="spellEnd"/>
+      <w:r>
+        <w:rPr>
+          <w:i/>
+          <w:iCs/>
+          <w:sz w:val="22"/>
+          <w:szCs w:val="22"/>
+          <w:lang w:val="da-DK"/>
+        </w:rPr>
+        <w:t>; Tuxen, Nina; Skov Nielsen, Sanne; Roost, Sandra. 2014. Tabel 7.1.</w:t>
       </w:r>
     </w:p>
     <w:p>
@@ -11187,8 +12455,18 @@
           <w:szCs w:val="22"/>
           <w:lang w:val="da-DK"/>
         </w:rPr>
-        <w:t xml:space="preserve"> anvendes nu den faktiske losseplads-tærskel; kombinationer over grænsen fjernes, mens de resterende reklassificeres</w:t>
-      </w:r>
+        <w:t xml:space="preserve"> anvendes nu den faktiske losseplads-tærskel; kombinationer over grænsen fjernes, mens de resterende </w:t>
+      </w:r>
+      <w:proofErr w:type="spellStart"/>
+      <w:r>
+        <w:rPr>
+          <w:sz w:val="22"/>
+          <w:szCs w:val="22"/>
+          <w:lang w:val="da-DK"/>
+        </w:rPr>
+        <w:t>reklassificeres</w:t>
+      </w:r>
+      <w:proofErr w:type="spellEnd"/>
     </w:p>
     <w:p>
       <w:pPr>
@@ -11202,6 +12480,7 @@
           <w:lang w:val="da-DK"/>
         </w:rPr>
       </w:pPr>
+      <w:proofErr w:type="spellStart"/>
       <w:r>
         <w:rPr>
           <w:rFonts w:asciiTheme="majorHAnsi" w:hAnsiTheme="majorHAnsi"/>
@@ -11210,8 +12489,20 @@
           <w:szCs w:val="22"/>
           <w:lang w:val="da-DK"/>
         </w:rPr>
-        <w:t xml:space="preserve">Reklassificering sætter </w:t>
-      </w:r>
+        <w:t>Reklassificering</w:t>
+      </w:r>
+      <w:proofErr w:type="spellEnd"/>
+      <w:r>
+        <w:rPr>
+          <w:rFonts w:asciiTheme="majorHAnsi" w:hAnsiTheme="majorHAnsi"/>
+          <w:color w:val="000000" w:themeColor="text1"/>
+          <w:sz w:val="22"/>
+          <w:szCs w:val="22"/>
+          <w:lang w:val="da-DK"/>
+        </w:rPr>
+        <w:t xml:space="preserve"> sætter </w:t>
+      </w:r>
+      <w:proofErr w:type="spellStart"/>
       <w:r>
         <w:rPr>
           <w:rStyle w:val="VerbatimChar"/>
@@ -11222,40 +12513,9 @@
           <w:szCs w:val="22"/>
           <w:lang w:val="da-DK"/>
         </w:rPr>
-        <w:t>Qualifying_Category = "LOSSEPLADS</w:t>
-      </w:r>
-      <w:r>
-        <w:rPr>
-          <w:rStyle w:val="VerbatimChar"/>
-          <w:rFonts w:asciiTheme="majorHAnsi" w:hAnsiTheme="majorHAnsi"/>
-          <w:color w:val="000000" w:themeColor="text1"/>
-          <w:szCs w:val="22"/>
-          <w:lang w:val="da-DK"/>
-        </w:rPr>
-        <w:t>"</w:t>
-      </w:r>
-      <w:r>
-        <w:rPr>
-          <w:rFonts w:asciiTheme="majorHAnsi" w:hAnsiTheme="majorHAnsi"/>
-          <w:color w:val="000000" w:themeColor="text1"/>
-          <w:sz w:val="22"/>
-          <w:szCs w:val="22"/>
-          <w:lang w:val="da-DK"/>
-        </w:rPr>
-        <w:t>, udfylder</w:t>
-      </w:r>
-      <w:r>
-        <w:rPr>
-          <w:rFonts w:asciiTheme="majorHAnsi" w:hAnsiTheme="majorHAnsi"/>
-          <w:b/>
-          <w:bCs/>
-          <w:color w:val="000000" w:themeColor="text1"/>
-          <w:sz w:val="22"/>
-          <w:szCs w:val="22"/>
-          <w:lang w:val="da-DK"/>
-        </w:rPr>
-        <w:t xml:space="preserve"> </w:t>
-      </w:r>
+        <w:t>Qualifying_Category</w:t>
+      </w:r>
+      <w:proofErr w:type="spellEnd"/>
       <w:r>
         <w:rPr>
           <w:rStyle w:val="VerbatimChar"/>
@@ -11266,42 +12526,41 @@
           <w:szCs w:val="22"/>
           <w:lang w:val="da-DK"/>
         </w:rPr>
-        <w:t>Losseplads_Subcategory = "LOSSEPLADS_&lt;originalkategori&gt;"</w:t>
-      </w:r>
-      <w:r>
-        <w:rPr>
-          <w:rFonts w:asciiTheme="majorHAnsi" w:hAnsiTheme="majorHAnsi"/>
-          <w:b/>
-          <w:bCs/>
-          <w:color w:val="000000" w:themeColor="text1"/>
-          <w:sz w:val="22"/>
-          <w:szCs w:val="22"/>
-          <w:lang w:val="da-DK"/>
-        </w:rPr>
-        <w:t xml:space="preserve">, </w:t>
-      </w:r>
-      <w:r>
-        <w:rPr>
+        <w:t xml:space="preserve"> = "LOSSEPLADS</w:t>
+      </w:r>
+      <w:r>
+        <w:rPr>
+          <w:rStyle w:val="VerbatimChar"/>
           <w:rFonts w:asciiTheme="majorHAnsi" w:hAnsiTheme="majorHAnsi"/>
           <w:color w:val="000000" w:themeColor="text1"/>
-          <w:sz w:val="22"/>
-          <w:szCs w:val="22"/>
-          <w:lang w:val="da-DK"/>
-        </w:rPr>
-        <w:t>markerer</w:t>
+          <w:szCs w:val="22"/>
+          <w:lang w:val="da-DK"/>
+        </w:rPr>
+        <w:t>"</w:t>
       </w:r>
       <w:r>
         <w:rPr>
           <w:rFonts w:asciiTheme="majorHAnsi" w:hAnsiTheme="majorHAnsi"/>
-          <w:b/>
-          <w:bCs/>
           <w:color w:val="000000" w:themeColor="text1"/>
           <w:sz w:val="22"/>
           <w:szCs w:val="22"/>
           <w:lang w:val="da-DK"/>
         </w:rPr>
+        <w:t>, udfylder</w:t>
+      </w:r>
+      <w:r>
+        <w:rPr>
+          <w:rFonts w:asciiTheme="majorHAnsi" w:hAnsiTheme="majorHAnsi"/>
+          <w:b/>
+          <w:bCs/>
+          <w:color w:val="000000" w:themeColor="text1"/>
+          <w:sz w:val="22"/>
+          <w:szCs w:val="22"/>
+          <w:lang w:val="da-DK"/>
+        </w:rPr>
         <w:t xml:space="preserve"> </w:t>
       </w:r>
+      <w:proofErr w:type="spellStart"/>
       <w:r>
         <w:rPr>
           <w:rStyle w:val="VerbatimChar"/>
@@ -11312,42 +12571,9 @@
           <w:szCs w:val="22"/>
           <w:lang w:val="da-DK"/>
         </w:rPr>
-        <w:t>Landfill_Override_Applied = True</w:t>
-      </w:r>
-      <w:r>
-        <w:rPr>
-          <w:rFonts w:asciiTheme="majorHAnsi" w:hAnsiTheme="majorHAnsi"/>
-          <w:b/>
-          <w:bCs/>
-          <w:color w:val="000000" w:themeColor="text1"/>
-          <w:sz w:val="22"/>
-          <w:szCs w:val="22"/>
-          <w:lang w:val="da-DK"/>
-        </w:rPr>
-        <w:t xml:space="preserve"> </w:t>
-      </w:r>
-      <w:r>
-        <w:rPr>
-          <w:rFonts w:asciiTheme="majorHAnsi" w:hAnsiTheme="majorHAnsi"/>
-          <w:color w:val="000000" w:themeColor="text1"/>
-          <w:sz w:val="22"/>
-          <w:szCs w:val="22"/>
-          <w:lang w:val="da-DK"/>
-        </w:rPr>
-        <w:t>og logger oprindelsen i</w:t>
-      </w:r>
-      <w:r>
-        <w:rPr>
-          <w:rFonts w:asciiTheme="majorHAnsi" w:hAnsiTheme="majorHAnsi"/>
-          <w:b/>
-          <w:bCs/>
-          <w:color w:val="000000" w:themeColor="text1"/>
-          <w:sz w:val="22"/>
-          <w:szCs w:val="22"/>
-          <w:lang w:val="da-DK"/>
-        </w:rPr>
-        <w:t xml:space="preserve"> </w:t>
-      </w:r>
+        <w:t>Losseplads_Subcategory</w:t>
+      </w:r>
+      <w:proofErr w:type="spellEnd"/>
       <w:r>
         <w:rPr>
           <w:rStyle w:val="VerbatimChar"/>
@@ -11358,7 +12584,153 @@
           <w:szCs w:val="22"/>
           <w:lang w:val="da-DK"/>
         </w:rPr>
-        <w:t>Qualifying_Substance = "Landfill Override: &lt;originalkategori&gt;"</w:t>
+        <w:t xml:space="preserve"> = "LOSSEPLADS_&lt;originalkategori&gt;"</w:t>
+      </w:r>
+      <w:r>
+        <w:rPr>
+          <w:rFonts w:asciiTheme="majorHAnsi" w:hAnsiTheme="majorHAnsi"/>
+          <w:b/>
+          <w:bCs/>
+          <w:color w:val="000000" w:themeColor="text1"/>
+          <w:sz w:val="22"/>
+          <w:szCs w:val="22"/>
+          <w:lang w:val="da-DK"/>
+        </w:rPr>
+        <w:t xml:space="preserve">, </w:t>
+      </w:r>
+      <w:r>
+        <w:rPr>
+          <w:rFonts w:asciiTheme="majorHAnsi" w:hAnsiTheme="majorHAnsi"/>
+          <w:color w:val="000000" w:themeColor="text1"/>
+          <w:sz w:val="22"/>
+          <w:szCs w:val="22"/>
+          <w:lang w:val="da-DK"/>
+        </w:rPr>
+        <w:t>markerer</w:t>
+      </w:r>
+      <w:r>
+        <w:rPr>
+          <w:rFonts w:asciiTheme="majorHAnsi" w:hAnsiTheme="majorHAnsi"/>
+          <w:b/>
+          <w:bCs/>
+          <w:color w:val="000000" w:themeColor="text1"/>
+          <w:sz w:val="22"/>
+          <w:szCs w:val="22"/>
+          <w:lang w:val="da-DK"/>
+        </w:rPr>
+        <w:t xml:space="preserve"> </w:t>
+      </w:r>
+      <w:proofErr w:type="spellStart"/>
+      <w:r>
+        <w:rPr>
+          <w:rStyle w:val="VerbatimChar"/>
+          <w:rFonts w:asciiTheme="majorHAnsi" w:hAnsiTheme="majorHAnsi"/>
+          <w:b w:val="0"/>
+          <w:bCs w:val="0"/>
+          <w:color w:val="000000" w:themeColor="text1"/>
+          <w:szCs w:val="22"/>
+          <w:lang w:val="da-DK"/>
+        </w:rPr>
+        <w:t>Landfill_Override_Applied</w:t>
+      </w:r>
+      <w:proofErr w:type="spellEnd"/>
+      <w:r>
+        <w:rPr>
+          <w:rStyle w:val="VerbatimChar"/>
+          <w:rFonts w:asciiTheme="majorHAnsi" w:hAnsiTheme="majorHAnsi"/>
+          <w:b w:val="0"/>
+          <w:bCs w:val="0"/>
+          <w:color w:val="000000" w:themeColor="text1"/>
+          <w:szCs w:val="22"/>
+          <w:lang w:val="da-DK"/>
+        </w:rPr>
+        <w:t xml:space="preserve"> = True</w:t>
+      </w:r>
+      <w:r>
+        <w:rPr>
+          <w:rFonts w:asciiTheme="majorHAnsi" w:hAnsiTheme="majorHAnsi"/>
+          <w:b/>
+          <w:bCs/>
+          <w:color w:val="000000" w:themeColor="text1"/>
+          <w:sz w:val="22"/>
+          <w:szCs w:val="22"/>
+          <w:lang w:val="da-DK"/>
+        </w:rPr>
+        <w:t xml:space="preserve"> </w:t>
+      </w:r>
+      <w:r>
+        <w:rPr>
+          <w:rFonts w:asciiTheme="majorHAnsi" w:hAnsiTheme="majorHAnsi"/>
+          <w:color w:val="000000" w:themeColor="text1"/>
+          <w:sz w:val="22"/>
+          <w:szCs w:val="22"/>
+          <w:lang w:val="da-DK"/>
+        </w:rPr>
+        <w:t>og logger oprindelsen i</w:t>
+      </w:r>
+      <w:r>
+        <w:rPr>
+          <w:rFonts w:asciiTheme="majorHAnsi" w:hAnsiTheme="majorHAnsi"/>
+          <w:b/>
+          <w:bCs/>
+          <w:color w:val="000000" w:themeColor="text1"/>
+          <w:sz w:val="22"/>
+          <w:szCs w:val="22"/>
+          <w:lang w:val="da-DK"/>
+        </w:rPr>
+        <w:t xml:space="preserve"> </w:t>
+      </w:r>
+      <w:proofErr w:type="spellStart"/>
+      <w:r>
+        <w:rPr>
+          <w:rStyle w:val="VerbatimChar"/>
+          <w:rFonts w:asciiTheme="majorHAnsi" w:hAnsiTheme="majorHAnsi"/>
+          <w:b w:val="0"/>
+          <w:bCs w:val="0"/>
+          <w:color w:val="000000" w:themeColor="text1"/>
+          <w:szCs w:val="22"/>
+          <w:lang w:val="da-DK"/>
+        </w:rPr>
+        <w:t>Qualifying_Substance</w:t>
+      </w:r>
+      <w:proofErr w:type="spellEnd"/>
+      <w:r>
+        <w:rPr>
+          <w:rStyle w:val="VerbatimChar"/>
+          <w:rFonts w:asciiTheme="majorHAnsi" w:hAnsiTheme="majorHAnsi"/>
+          <w:b w:val="0"/>
+          <w:bCs w:val="0"/>
+          <w:color w:val="000000" w:themeColor="text1"/>
+          <w:szCs w:val="22"/>
+          <w:lang w:val="da-DK"/>
+        </w:rPr>
+        <w:t xml:space="preserve"> = "</w:t>
+      </w:r>
+      <w:proofErr w:type="spellStart"/>
+      <w:r>
+        <w:rPr>
+          <w:rStyle w:val="VerbatimChar"/>
+          <w:rFonts w:asciiTheme="majorHAnsi" w:hAnsiTheme="majorHAnsi"/>
+          <w:b w:val="0"/>
+          <w:bCs w:val="0"/>
+          <w:color w:val="000000" w:themeColor="text1"/>
+          <w:szCs w:val="22"/>
+          <w:lang w:val="da-DK"/>
+        </w:rPr>
+        <w:t>Landfill</w:t>
+      </w:r>
+      <w:proofErr w:type="spellEnd"/>
+      <w:r>
+        <w:rPr>
+          <w:rStyle w:val="VerbatimChar"/>
+          <w:rFonts w:asciiTheme="majorHAnsi" w:hAnsiTheme="majorHAnsi"/>
+          <w:b w:val="0"/>
+          <w:bCs w:val="0"/>
+          <w:color w:val="000000" w:themeColor="text1"/>
+          <w:szCs w:val="22"/>
+          <w:lang w:val="da-DK"/>
+        </w:rPr>
+        <w:t xml:space="preserve"> Override: &lt;originalkategori&gt;"</w:t>
       </w:r>
     </w:p>
     <w:p>
@@ -11420,7 +12792,6 @@
           <w:szCs w:val="22"/>
           <w:lang w:val="da-DK"/>
         </w:rPr>
-        <w:lastRenderedPageBreak/>
         <w:t>Eksempler</w:t>
       </w:r>
     </w:p>
@@ -11485,6 +12856,7 @@
           <w:lang w:val="da-DK"/>
         </w:rPr>
       </w:pPr>
+      <w:proofErr w:type="spellStart"/>
       <w:r>
         <w:rPr>
           <w:i/>
@@ -11493,7 +12865,18 @@
           <w:szCs w:val="22"/>
           <w:lang w:val="da-DK"/>
         </w:rPr>
-        <w:t>Phenoler ved 80 m med losseplads-flag</w:t>
+        <w:t>Phenoler</w:t>
+      </w:r>
+      <w:proofErr w:type="spellEnd"/>
+      <w:r>
+        <w:rPr>
+          <w:i/>
+          <w:iCs/>
+          <w:sz w:val="22"/>
+          <w:szCs w:val="22"/>
+          <w:lang w:val="da-DK"/>
+        </w:rPr>
+        <w:t xml:space="preserve"> ved 80 m med losseplads-flag</w:t>
       </w:r>
       <w:r>
         <w:rPr>
@@ -11525,6 +12908,7 @@
           <w:lang w:val="da-DK"/>
         </w:rPr>
       </w:pPr>
+      <w:proofErr w:type="spellStart"/>
       <w:r>
         <w:rPr>
           <w:i/>
@@ -11533,15 +12917,45 @@
           <w:szCs w:val="22"/>
           <w:lang w:val="da-DK"/>
         </w:rPr>
-        <w:t>Branch-only losseplads ved 120 m</w:t>
-      </w:r>
-      <w:r>
-        <w:rPr>
-          <w:sz w:val="22"/>
-          <w:szCs w:val="22"/>
-          <w:lang w:val="da-DK"/>
-        </w:rPr>
-        <w:t>: falder allerede i Fase 1, fordi den branch-baserede 100 m tærskel overskrides</w:t>
+        <w:lastRenderedPageBreak/>
+        <w:t>Branch-only</w:t>
+      </w:r>
+      <w:proofErr w:type="spellEnd"/>
+      <w:r>
+        <w:rPr>
+          <w:i/>
+          <w:iCs/>
+          <w:sz w:val="22"/>
+          <w:szCs w:val="22"/>
+          <w:lang w:val="da-DK"/>
+        </w:rPr>
+        <w:t xml:space="preserve"> losseplads ved 120 m</w:t>
+      </w:r>
+      <w:r>
+        <w:rPr>
+          <w:sz w:val="22"/>
+          <w:szCs w:val="22"/>
+          <w:lang w:val="da-DK"/>
+        </w:rPr>
+        <w:t xml:space="preserve">: falder allerede i Fase 1, fordi den </w:t>
+      </w:r>
+      <w:proofErr w:type="spellStart"/>
+      <w:r>
+        <w:rPr>
+          <w:sz w:val="22"/>
+          <w:szCs w:val="22"/>
+          <w:lang w:val="da-DK"/>
+        </w:rPr>
+        <w:t>branch</w:t>
+      </w:r>
+      <w:proofErr w:type="spellEnd"/>
+      <w:r>
+        <w:rPr>
+          <w:sz w:val="22"/>
+          <w:szCs w:val="22"/>
+          <w:lang w:val="da-DK"/>
+        </w:rPr>
+        <w:t>-baserede 100 m tærskel overskrides</w:t>
       </w:r>
     </w:p>
     <w:p>
@@ -11859,7 +13273,25 @@
                 <w:szCs w:val="22"/>
                 <w:lang w:val="da-DK"/>
               </w:rPr>
-              <w:t>✓ Override (lempligere)</w:t>
+              <w:t>✓ Override (</w:t>
+            </w:r>
+            <w:proofErr w:type="spellStart"/>
+            <w:r>
+              <w:rPr>
+                <w:sz w:val="22"/>
+                <w:szCs w:val="22"/>
+                <w:lang w:val="da-DK"/>
+              </w:rPr>
+              <w:t>lempligere</w:t>
+            </w:r>
+            <w:proofErr w:type="spellEnd"/>
+            <w:r>
+              <w:rPr>
+                <w:sz w:val="22"/>
+                <w:szCs w:val="22"/>
+                <w:lang w:val="da-DK"/>
+              </w:rPr>
+              <w:t>)</w:t>
             </w:r>
           </w:p>
         </w:tc>
@@ -11957,13 +13389,23 @@
                 <w:lang w:val="da-DK"/>
               </w:rPr>
             </w:pPr>
+            <w:proofErr w:type="spellStart"/>
             <w:r>
               <w:rPr>
                 <w:sz w:val="22"/>
                 <w:szCs w:val="22"/>
                 <w:lang w:val="da-DK"/>
               </w:rPr>
-              <w:t>Tetrachlorethylen (TCE)</w:t>
+              <w:t>Tetrachlorethylen</w:t>
+            </w:r>
+            <w:proofErr w:type="spellEnd"/>
+            <w:r>
+              <w:rPr>
+                <w:sz w:val="22"/>
+                <w:szCs w:val="22"/>
+                <w:lang w:val="da-DK"/>
+              </w:rPr>
+              <w:t xml:space="preserve"> (TCE)</w:t>
             </w:r>
           </w:p>
         </w:tc>
@@ -12088,6 +13530,7 @@
                 <w:lang w:val="da-DK"/>
               </w:rPr>
             </w:pPr>
+            <w:proofErr w:type="spellStart"/>
             <w:r>
               <w:rPr>
                 <w:sz w:val="22"/>
@@ -12096,6 +13539,7 @@
               </w:rPr>
               <w:t>Phenol</w:t>
             </w:r>
+            <w:proofErr w:type="spellEnd"/>
           </w:p>
         </w:tc>
         <w:tc>
@@ -13009,7 +14453,25 @@
           <w:szCs w:val="22"/>
           <w:lang w:val="da-DK"/>
         </w:rPr>
-        <w:t>Kortlægningen danner grundlag for ovenstående tærskler og bruges både i foranalysen og i Trin 5.</w:t>
+        <w:t xml:space="preserve">Kortlægningen danner grundlag for ovenstående tærskler og bruges både i </w:t>
+      </w:r>
+      <w:proofErr w:type="spellStart"/>
+      <w:r>
+        <w:rPr>
+          <w:sz w:val="22"/>
+          <w:szCs w:val="22"/>
+          <w:lang w:val="da-DK"/>
+        </w:rPr>
+        <w:t>foranalysen</w:t>
+      </w:r>
+      <w:proofErr w:type="spellEnd"/>
+      <w:r>
+        <w:rPr>
+          <w:sz w:val="22"/>
+          <w:szCs w:val="22"/>
+          <w:lang w:val="da-DK"/>
+        </w:rPr>
+        <w:t xml:space="preserve"> og i Trin 5.</w:t>
       </w:r>
     </w:p>
     <w:p>
@@ -13030,7 +14492,6 @@
           <w:szCs w:val="22"/>
           <w:lang w:val="da-DK"/>
         </w:rPr>
-        <w:lastRenderedPageBreak/>
         <w:t>Kategorierne og deres standardtærskler er:</w:t>
       </w:r>
     </w:p>
@@ -13191,7 +14652,25 @@
           <w:szCs w:val="22"/>
           <w:lang w:val="da-DK"/>
         </w:rPr>
-        <w:t xml:space="preserve"> – 200 m (klorerede/bromerede kulbrinter; tabel 3).</w:t>
+        <w:t xml:space="preserve"> – 200 m (klorerede/</w:t>
+      </w:r>
+      <w:proofErr w:type="spellStart"/>
+      <w:r>
+        <w:rPr>
+          <w:sz w:val="22"/>
+          <w:szCs w:val="22"/>
+          <w:lang w:val="da-DK"/>
+        </w:rPr>
+        <w:t>bromerede</w:t>
+      </w:r>
+      <w:proofErr w:type="spellEnd"/>
+      <w:r>
+        <w:rPr>
+          <w:sz w:val="22"/>
+          <w:szCs w:val="22"/>
+          <w:lang w:val="da-DK"/>
+        </w:rPr>
+        <w:t xml:space="preserve"> kulbrinter; tabel 3).</w:t>
       </w:r>
     </w:p>
     <w:p>
@@ -13247,6 +14726,7 @@
           <w:szCs w:val="22"/>
           <w:lang w:val="da-DK"/>
         </w:rPr>
+        <w:lastRenderedPageBreak/>
         <w:t>PAH_FORBINDELSER</w:t>
       </w:r>
       <w:r>
@@ -13319,7 +14799,25 @@
           <w:szCs w:val="22"/>
           <w:lang w:val="da-DK"/>
         </w:rPr>
-        <w:t xml:space="preserve"> – 500 m (per- og polyfluorerede forbindelser</w:t>
+        <w:t xml:space="preserve"> – 500 m (per- og </w:t>
+      </w:r>
+      <w:proofErr w:type="spellStart"/>
+      <w:r>
+        <w:rPr>
+          <w:sz w:val="22"/>
+          <w:szCs w:val="22"/>
+          <w:lang w:val="da-DK"/>
+        </w:rPr>
+        <w:t>polyfluorerede</w:t>
+      </w:r>
+      <w:proofErr w:type="spellEnd"/>
+      <w:r>
+        <w:rPr>
+          <w:sz w:val="22"/>
+          <w:szCs w:val="22"/>
+          <w:lang w:val="da-DK"/>
+        </w:rPr>
+        <w:t xml:space="preserve"> forbindelser</w:t>
       </w:r>
       <w:r>
         <w:rPr>
@@ -13377,7 +14875,25 @@
           <w:szCs w:val="22"/>
           <w:lang w:val="da-DK"/>
         </w:rPr>
-        <w:t xml:space="preserve"> – 150 m (metaller og uorganika; tabel 3).</w:t>
+        <w:t xml:space="preserve"> – 150 m (metaller og </w:t>
+      </w:r>
+      <w:proofErr w:type="spellStart"/>
+      <w:r>
+        <w:rPr>
+          <w:sz w:val="22"/>
+          <w:szCs w:val="22"/>
+          <w:lang w:val="da-DK"/>
+        </w:rPr>
+        <w:t>uorganika</w:t>
+      </w:r>
+      <w:proofErr w:type="spellEnd"/>
+      <w:r>
+        <w:rPr>
+          <w:sz w:val="22"/>
+          <w:szCs w:val="22"/>
+          <w:lang w:val="da-DK"/>
+        </w:rPr>
+        <w:t>; tabel 3).</w:t>
       </w:r>
     </w:p>
     <w:p>
@@ -13409,7 +14925,25 @@
           <w:szCs w:val="22"/>
           <w:lang w:val="da-DK"/>
         </w:rPr>
-        <w:t xml:space="preserve"> – 100 m (landfill-relaterede kilder).</w:t>
+        <w:t xml:space="preserve"> – 100 m (</w:t>
+      </w:r>
+      <w:proofErr w:type="spellStart"/>
+      <w:r>
+        <w:rPr>
+          <w:sz w:val="22"/>
+          <w:szCs w:val="22"/>
+          <w:lang w:val="da-DK"/>
+        </w:rPr>
+        <w:t>landfill</w:t>
+      </w:r>
+      <w:proofErr w:type="spellEnd"/>
+      <w:r>
+        <w:rPr>
+          <w:sz w:val="22"/>
+          <w:szCs w:val="22"/>
+          <w:lang w:val="da-DK"/>
+        </w:rPr>
+        <w:t>-relaterede kilder).</w:t>
       </w:r>
       <w:r>
         <w:rPr>
@@ -13725,15 +15259,45 @@
           <w:szCs w:val="22"/>
           <w:lang w:val="da-DK"/>
         </w:rPr>
-        <w:t>300 unikke GVFK’er</w:t>
-      </w:r>
-      <w:r>
-        <w:rPr>
-          <w:sz w:val="22"/>
-          <w:szCs w:val="22"/>
-          <w:lang w:val="da-DK"/>
-        </w:rPr>
-        <w:t xml:space="preserve"> berørt, og der blev oprettet et shapefile (</w:t>
+        <w:t xml:space="preserve">300 unikke </w:t>
+      </w:r>
+      <w:proofErr w:type="spellStart"/>
+      <w:r>
+        <w:rPr>
+          <w:b/>
+          <w:bCs/>
+          <w:sz w:val="22"/>
+          <w:szCs w:val="22"/>
+          <w:lang w:val="da-DK"/>
+        </w:rPr>
+        <w:t>GVFK’er</w:t>
+      </w:r>
+      <w:proofErr w:type="spellEnd"/>
+      <w:r>
+        <w:rPr>
+          <w:sz w:val="22"/>
+          <w:szCs w:val="22"/>
+          <w:lang w:val="da-DK"/>
+        </w:rPr>
+        <w:t xml:space="preserve"> berørt, og der blev oprettet et </w:t>
+      </w:r>
+      <w:proofErr w:type="spellStart"/>
+      <w:r>
+        <w:rPr>
+          <w:sz w:val="22"/>
+          <w:szCs w:val="22"/>
+          <w:lang w:val="da-DK"/>
+        </w:rPr>
+        <w:t>shapefile</w:t>
+      </w:r>
+      <w:proofErr w:type="spellEnd"/>
+      <w:r>
+        <w:rPr>
+          <w:sz w:val="22"/>
+          <w:szCs w:val="22"/>
+          <w:lang w:val="da-DK"/>
+        </w:rPr>
+        <w:t xml:space="preserve"> (</w:t>
       </w:r>
       <w:r>
         <w:rPr>
@@ -13969,15 +15533,27 @@
         </w:rPr>
         <w:t xml:space="preserve"> blev </w:t>
       </w:r>
-      <w:r>
-        <w:rPr>
-          <w:b/>
-          <w:bCs/>
-          <w:sz w:val="22"/>
-          <w:szCs w:val="22"/>
-          <w:lang w:val="da-DK"/>
-        </w:rPr>
-        <w:t>landfill-override</w:t>
+      <w:proofErr w:type="spellStart"/>
+      <w:r>
+        <w:rPr>
+          <w:b/>
+          <w:bCs/>
+          <w:sz w:val="22"/>
+          <w:szCs w:val="22"/>
+          <w:lang w:val="da-DK"/>
+        </w:rPr>
+        <w:t>landfill</w:t>
+      </w:r>
+      <w:proofErr w:type="spellEnd"/>
+      <w:r>
+        <w:rPr>
+          <w:b/>
+          <w:bCs/>
+          <w:sz w:val="22"/>
+          <w:szCs w:val="22"/>
+          <w:lang w:val="da-DK"/>
+        </w:rPr>
+        <w:t>-override</w:t>
       </w:r>
       <w:r>
         <w:rPr>
@@ -13995,16 +15571,9 @@
           <w:szCs w:val="22"/>
           <w:lang w:val="da-DK"/>
         </w:rPr>
-        <w:t>BTXER, klorerede opløsningsmidler, phenoler, pesticider</w:t>
-      </w:r>
-      <w:r>
-        <w:rPr>
-          <w:sz w:val="22"/>
-          <w:szCs w:val="22"/>
-          <w:lang w:val="da-DK"/>
-        </w:rPr>
-        <w:t xml:space="preserve"> og </w:t>
-      </w:r>
+        <w:t xml:space="preserve">BTXER, klorerede opløsningsmidler, </w:t>
+      </w:r>
+      <w:proofErr w:type="spellStart"/>
       <w:r>
         <w:rPr>
           <w:i/>
@@ -14013,61 +15582,9 @@
           <w:szCs w:val="22"/>
           <w:lang w:val="da-DK"/>
         </w:rPr>
-        <w:t>uorganiske forbindelser</w:t>
-      </w:r>
-      <w:r>
-        <w:rPr>
-          <w:sz w:val="22"/>
-          <w:szCs w:val="22"/>
-          <w:lang w:val="da-DK"/>
-        </w:rPr>
-        <w:t xml:space="preserve">. I alt blev </w:t>
-      </w:r>
-      <w:r>
-        <w:rPr>
-          <w:b/>
-          <w:bCs/>
-          <w:sz w:val="22"/>
-          <w:szCs w:val="22"/>
-          <w:lang w:val="da-DK"/>
-        </w:rPr>
-        <w:t>4.355 stof-lokalitetskombinationer</w:t>
-      </w:r>
-      <w:r>
-        <w:rPr>
-          <w:sz w:val="22"/>
-          <w:szCs w:val="22"/>
-          <w:lang w:val="da-DK"/>
-        </w:rPr>
-        <w:t xml:space="preserve"> </w:t>
-      </w:r>
-      <w:r>
-        <w:rPr>
-          <w:sz w:val="22"/>
-          <w:szCs w:val="22"/>
-          <w:lang w:val="da-DK"/>
-        </w:rPr>
-        <w:lastRenderedPageBreak/>
-        <w:t xml:space="preserve">evalueret, hvoraf </w:t>
-      </w:r>
-      <w:r>
-        <w:rPr>
-          <w:b/>
-          <w:bCs/>
-          <w:sz w:val="22"/>
-          <w:szCs w:val="22"/>
-          <w:lang w:val="da-DK"/>
-        </w:rPr>
-        <w:t>690 kombinationer</w:t>
-      </w:r>
-      <w:r>
-        <w:rPr>
-          <w:sz w:val="22"/>
-          <w:szCs w:val="22"/>
-          <w:lang w:val="da-DK"/>
-        </w:rPr>
-        <w:t xml:space="preserve"> blev reklassificeret til </w:t>
-      </w:r>
+        <w:t>phenoler</w:t>
+      </w:r>
+      <w:proofErr w:type="spellEnd"/>
       <w:r>
         <w:rPr>
           <w:i/>
@@ -14076,15 +15593,15 @@
           <w:szCs w:val="22"/>
           <w:lang w:val="da-DK"/>
         </w:rPr>
-        <w:t>LOSSEPLADS</w:t>
-      </w:r>
-      <w:r>
-        <w:rPr>
-          <w:sz w:val="22"/>
-          <w:szCs w:val="22"/>
-          <w:lang w:val="da-DK"/>
-        </w:rPr>
-        <w:t xml:space="preserve"> på baggrund af strengere tærskler. De største bidrag kom fra </w:t>
+        <w:t>, pesticider</w:t>
+      </w:r>
+      <w:r>
+        <w:rPr>
+          <w:sz w:val="22"/>
+          <w:szCs w:val="22"/>
+          <w:lang w:val="da-DK"/>
+        </w:rPr>
+        <w:t xml:space="preserve"> og </w:t>
       </w:r>
       <w:r>
         <w:rPr>
@@ -14094,15 +15611,69 @@
           <w:szCs w:val="22"/>
           <w:lang w:val="da-DK"/>
         </w:rPr>
-        <w:t>uorganiske forbindelser (299 kombinationer)</w:t>
-      </w:r>
-      <w:r>
-        <w:rPr>
-          <w:sz w:val="22"/>
-          <w:szCs w:val="22"/>
-          <w:lang w:val="da-DK"/>
-        </w:rPr>
-        <w:t xml:space="preserve">, </w:t>
+        <w:t>uorganiske forbindelser</w:t>
+      </w:r>
+      <w:r>
+        <w:rPr>
+          <w:sz w:val="22"/>
+          <w:szCs w:val="22"/>
+          <w:lang w:val="da-DK"/>
+        </w:rPr>
+        <w:t xml:space="preserve">. I alt blev </w:t>
+      </w:r>
+      <w:r>
+        <w:rPr>
+          <w:b/>
+          <w:bCs/>
+          <w:sz w:val="22"/>
+          <w:szCs w:val="22"/>
+          <w:lang w:val="da-DK"/>
+        </w:rPr>
+        <w:t>4.355 stof-lokalitetskombinationer</w:t>
+      </w:r>
+      <w:r>
+        <w:rPr>
+          <w:sz w:val="22"/>
+          <w:szCs w:val="22"/>
+          <w:lang w:val="da-DK"/>
+        </w:rPr>
+        <w:t xml:space="preserve"> evalueret, hvoraf </w:t>
+      </w:r>
+      <w:r>
+        <w:rPr>
+          <w:b/>
+          <w:bCs/>
+          <w:sz w:val="22"/>
+          <w:szCs w:val="22"/>
+          <w:lang w:val="da-DK"/>
+        </w:rPr>
+        <w:t>690 kombinationer</w:t>
+      </w:r>
+      <w:r>
+        <w:rPr>
+          <w:sz w:val="22"/>
+          <w:szCs w:val="22"/>
+          <w:lang w:val="da-DK"/>
+        </w:rPr>
+        <w:t xml:space="preserve"> blev </w:t>
+      </w:r>
+      <w:proofErr w:type="spellStart"/>
+      <w:r>
+        <w:rPr>
+          <w:sz w:val="22"/>
+          <w:szCs w:val="22"/>
+          <w:lang w:val="da-DK"/>
+        </w:rPr>
+        <w:t>reklassificeret</w:t>
+      </w:r>
+      <w:proofErr w:type="spellEnd"/>
+      <w:r>
+        <w:rPr>
+          <w:sz w:val="22"/>
+          <w:szCs w:val="22"/>
+          <w:lang w:val="da-DK"/>
+        </w:rPr>
+        <w:t xml:space="preserve"> til </w:t>
       </w:r>
       <w:r>
         <w:rPr>
@@ -14112,15 +15683,15 @@
           <w:szCs w:val="22"/>
           <w:lang w:val="da-DK"/>
         </w:rPr>
-        <w:t>BTXER (207)</w:t>
-      </w:r>
-      <w:r>
-        <w:rPr>
-          <w:sz w:val="22"/>
-          <w:szCs w:val="22"/>
-          <w:lang w:val="da-DK"/>
-        </w:rPr>
-        <w:t xml:space="preserve">, </w:t>
+        <w:t>LOSSEPLADS</w:t>
+      </w:r>
+      <w:r>
+        <w:rPr>
+          <w:sz w:val="22"/>
+          <w:szCs w:val="22"/>
+          <w:lang w:val="da-DK"/>
+        </w:rPr>
+        <w:t xml:space="preserve"> på baggrund af strengere tærskler. De største bidrag kom fra </w:t>
       </w:r>
       <w:r>
         <w:rPr>
@@ -14130,7 +15701,7 @@
           <w:szCs w:val="22"/>
           <w:lang w:val="da-DK"/>
         </w:rPr>
-        <w:t>pesticider (89)</w:t>
+        <w:t>uorganiske forbindelser (299 kombinationer)</w:t>
       </w:r>
       <w:r>
         <w:rPr>
@@ -14148,15 +15719,15 @@
           <w:szCs w:val="22"/>
           <w:lang w:val="da-DK"/>
         </w:rPr>
-        <w:t>klorerede opløsningsmidler (63)</w:t>
-      </w:r>
-      <w:r>
-        <w:rPr>
-          <w:sz w:val="22"/>
-          <w:szCs w:val="22"/>
-          <w:lang w:val="da-DK"/>
-        </w:rPr>
-        <w:t xml:space="preserve"> og </w:t>
+        <w:t>BTXER (207)</w:t>
+      </w:r>
+      <w:r>
+        <w:rPr>
+          <w:sz w:val="22"/>
+          <w:szCs w:val="22"/>
+          <w:lang w:val="da-DK"/>
+        </w:rPr>
+        <w:t xml:space="preserve">, </w:t>
       </w:r>
       <w:r>
         <w:rPr>
@@ -14166,15 +15737,15 @@
           <w:szCs w:val="22"/>
           <w:lang w:val="da-DK"/>
         </w:rPr>
-        <w:t>phenoler (32)</w:t>
-      </w:r>
-      <w:r>
-        <w:rPr>
-          <w:sz w:val="22"/>
-          <w:szCs w:val="22"/>
-          <w:lang w:val="da-DK"/>
-        </w:rPr>
-        <w:t xml:space="preserve">. Efter justering blev antallet af registrerede </w:t>
+        <w:t>pesticider (89)</w:t>
+      </w:r>
+      <w:r>
+        <w:rPr>
+          <w:sz w:val="22"/>
+          <w:szCs w:val="22"/>
+          <w:lang w:val="da-DK"/>
+        </w:rPr>
+        <w:t xml:space="preserve">, </w:t>
       </w:r>
       <w:r>
         <w:rPr>
@@ -14184,16 +15755,17 @@
           <w:szCs w:val="22"/>
           <w:lang w:val="da-DK"/>
         </w:rPr>
-        <w:t>LOSSEPLADS</w:t>
-      </w:r>
-      <w:r>
-        <w:rPr>
-          <w:sz w:val="22"/>
-          <w:szCs w:val="22"/>
-          <w:lang w:val="da-DK"/>
-        </w:rPr>
-        <w:t xml:space="preserve">-kombinationer øget fra 234 til 924, mens især </w:t>
-      </w:r>
+        <w:t>klorerede opløsningsmidler (63)</w:t>
+      </w:r>
+      <w:r>
+        <w:rPr>
+          <w:sz w:val="22"/>
+          <w:szCs w:val="22"/>
+          <w:lang w:val="da-DK"/>
+        </w:rPr>
+        <w:t xml:space="preserve"> og </w:t>
+      </w:r>
+      <w:proofErr w:type="spellStart"/>
       <w:r>
         <w:rPr>
           <w:i/>
@@ -14202,16 +15774,9 @@
           <w:szCs w:val="22"/>
           <w:lang w:val="da-DK"/>
         </w:rPr>
-        <w:t>uorganiske forbindelser</w:t>
-      </w:r>
-      <w:r>
-        <w:rPr>
-          <w:sz w:val="22"/>
-          <w:szCs w:val="22"/>
-          <w:lang w:val="da-DK"/>
-        </w:rPr>
-        <w:t xml:space="preserve"> og </w:t>
-      </w:r>
+        <w:t>phenoler</w:t>
+      </w:r>
+      <w:proofErr w:type="spellEnd"/>
       <w:r>
         <w:rPr>
           <w:i/>
@@ -14220,159 +15785,15 @@
           <w:szCs w:val="22"/>
           <w:lang w:val="da-DK"/>
         </w:rPr>
-        <w:t>BTXER</w:t>
-      </w:r>
-      <w:r>
-        <w:rPr>
-          <w:sz w:val="22"/>
-          <w:szCs w:val="22"/>
-          <w:lang w:val="da-DK"/>
-        </w:rPr>
-        <w:t xml:space="preserve"> viste markante reduktioner som følge af strengere kriterier.</w:t>
-      </w:r>
-    </w:p>
-    <w:p>
-      <w:pPr>
-        <w:pStyle w:val="BodyText"/>
-        <w:rPr>
-          <w:sz w:val="22"/>
-          <w:szCs w:val="22"/>
-          <w:lang w:val="da-DK"/>
-        </w:rPr>
-      </w:pPr>
-      <w:r>
-        <w:rPr>
-          <w:sz w:val="22"/>
-          <w:szCs w:val="22"/>
-          <w:lang w:val="da-DK"/>
-        </w:rPr>
-        <w:t xml:space="preserve">Den </w:t>
-      </w:r>
-      <w:r>
-        <w:rPr>
-          <w:b/>
-          <w:bCs/>
-          <w:sz w:val="22"/>
-          <w:szCs w:val="22"/>
-          <w:lang w:val="da-DK"/>
-        </w:rPr>
-        <w:t>stofspecifikke vurdering</w:t>
-      </w:r>
-      <w:r>
-        <w:rPr>
-          <w:sz w:val="22"/>
-          <w:szCs w:val="22"/>
-          <w:lang w:val="da-DK"/>
-        </w:rPr>
-        <w:t xml:space="preserve"> resulterede samlet i </w:t>
-      </w:r>
-      <w:r>
-        <w:rPr>
-          <w:b/>
-          <w:bCs/>
-          <w:sz w:val="22"/>
-          <w:szCs w:val="22"/>
-          <w:lang w:val="da-DK"/>
-        </w:rPr>
-        <w:t>1.743 højrisiko-lokaliteter (4,9 %)</w:t>
-      </w:r>
-      <w:r>
-        <w:rPr>
-          <w:sz w:val="22"/>
-          <w:szCs w:val="22"/>
-          <w:lang w:val="da-DK"/>
-        </w:rPr>
-        <w:t xml:space="preserve"> ud af de 18.862 kvalificerede, svarende til </w:t>
-      </w:r>
-      <w:r>
-        <w:rPr>
-          <w:b/>
-          <w:bCs/>
-          <w:sz w:val="22"/>
-          <w:szCs w:val="22"/>
-          <w:lang w:val="da-DK"/>
-        </w:rPr>
-        <w:t>3.995 stof-lokalitetskombinationer</w:t>
-      </w:r>
-      <w:r>
-        <w:rPr>
-          <w:sz w:val="22"/>
-          <w:szCs w:val="22"/>
-          <w:lang w:val="da-DK"/>
-        </w:rPr>
-        <w:t xml:space="preserve">. I gennemsnit blev der identificeret </w:t>
-      </w:r>
-      <w:r>
-        <w:rPr>
-          <w:b/>
-          <w:bCs/>
-          <w:sz w:val="22"/>
-          <w:szCs w:val="22"/>
-          <w:lang w:val="da-DK"/>
-        </w:rPr>
-        <w:t>2,3 kvalificerende stoffer pr. lokalitet</w:t>
-      </w:r>
-      <w:r>
-        <w:rPr>
-          <w:sz w:val="22"/>
-          <w:szCs w:val="22"/>
-          <w:lang w:val="da-DK"/>
-        </w:rPr>
-        <w:t xml:space="preserve">. De berørte lokaliteter fordelte sig på </w:t>
-      </w:r>
-      <w:r>
-        <w:rPr>
-          <w:b/>
-          <w:bCs/>
-          <w:sz w:val="22"/>
-          <w:szCs w:val="22"/>
-          <w:lang w:val="da-DK"/>
-        </w:rPr>
-        <w:t>218 unikke GVFK’er</w:t>
-      </w:r>
-      <w:r>
-        <w:rPr>
-          <w:sz w:val="22"/>
-          <w:szCs w:val="22"/>
-          <w:lang w:val="da-DK"/>
-        </w:rPr>
-        <w:t xml:space="preserve">, som repræsenterer </w:t>
-      </w:r>
-      <w:r>
-        <w:rPr>
-          <w:b/>
-          <w:bCs/>
-          <w:sz w:val="22"/>
-          <w:szCs w:val="22"/>
-          <w:lang w:val="da-DK"/>
-        </w:rPr>
-        <w:t>10,7 %</w:t>
-      </w:r>
-      <w:r>
-        <w:rPr>
-          <w:sz w:val="22"/>
-          <w:szCs w:val="22"/>
-          <w:lang w:val="da-DK"/>
-        </w:rPr>
-        <w:t xml:space="preserve"> af de danske grundvandsforekomster.</w:t>
-      </w:r>
-    </w:p>
-    <w:p>
-      <w:pPr>
-        <w:pStyle w:val="BodyText"/>
-        <w:rPr>
-          <w:sz w:val="22"/>
-          <w:szCs w:val="22"/>
-          <w:lang w:val="da-DK"/>
-        </w:rPr>
-      </w:pPr>
-      <w:r>
-        <w:rPr>
-          <w:sz w:val="22"/>
-          <w:szCs w:val="22"/>
-          <w:lang w:val="da-DK"/>
-        </w:rPr>
-        <w:t xml:space="preserve">Fordelingen på tværs af stofkategorier viste, at </w:t>
+        <w:t xml:space="preserve"> (32)</w:t>
+      </w:r>
+      <w:r>
+        <w:rPr>
+          <w:sz w:val="22"/>
+          <w:szCs w:val="22"/>
+          <w:lang w:val="da-DK"/>
+        </w:rPr>
+        <w:t xml:space="preserve">. Efter justering blev antallet af registrerede </w:t>
       </w:r>
       <w:r>
         <w:rPr>
@@ -14390,25 +15811,7 @@
           <w:szCs w:val="22"/>
           <w:lang w:val="da-DK"/>
         </w:rPr>
-        <w:t xml:space="preserve"> nu udgjorde den største kategori med </w:t>
-      </w:r>
-      <w:r>
-        <w:rPr>
-          <w:b/>
-          <w:bCs/>
-          <w:sz w:val="22"/>
-          <w:szCs w:val="22"/>
-          <w:lang w:val="da-DK"/>
-        </w:rPr>
-        <w:t>924 forekomster (415 lokaliteter)</w:t>
-      </w:r>
-      <w:r>
-        <w:rPr>
-          <w:sz w:val="22"/>
-          <w:szCs w:val="22"/>
-          <w:lang w:val="da-DK"/>
-        </w:rPr>
-        <w:t xml:space="preserve">, efterfulgt af </w:t>
+        <w:t xml:space="preserve">-kombinationer øget fra 234 til 924, mens især </w:t>
       </w:r>
       <w:r>
         <w:rPr>
@@ -14418,15 +15821,15 @@
           <w:szCs w:val="22"/>
           <w:lang w:val="da-DK"/>
         </w:rPr>
-        <w:t>klorerede opløsningsmidler (807 forekomster, 412 lokaliteter)</w:t>
-      </w:r>
-      <w:r>
-        <w:rPr>
-          <w:sz w:val="22"/>
-          <w:szCs w:val="22"/>
-          <w:lang w:val="da-DK"/>
-        </w:rPr>
-        <w:t xml:space="preserve">, </w:t>
+        <w:t>uorganiske forbindelser</w:t>
+      </w:r>
+      <w:r>
+        <w:rPr>
+          <w:sz w:val="22"/>
+          <w:szCs w:val="22"/>
+          <w:lang w:val="da-DK"/>
+        </w:rPr>
+        <w:t xml:space="preserve"> og </w:t>
       </w:r>
       <w:r>
         <w:rPr>
@@ -14436,15 +15839,180 @@
           <w:szCs w:val="22"/>
           <w:lang w:val="da-DK"/>
         </w:rPr>
-        <w:t>BTXER (584 forekomster, 333 lokaliteter)</w:t>
-      </w:r>
-      <w:r>
-        <w:rPr>
-          <w:sz w:val="22"/>
-          <w:szCs w:val="22"/>
-          <w:lang w:val="da-DK"/>
-        </w:rPr>
-        <w:t xml:space="preserve">, </w:t>
+        <w:t>BTXER</w:t>
+      </w:r>
+      <w:r>
+        <w:rPr>
+          <w:sz w:val="22"/>
+          <w:szCs w:val="22"/>
+          <w:lang w:val="da-DK"/>
+        </w:rPr>
+        <w:t xml:space="preserve"> viste markante reduktioner som følge af strengere kriterier.</w:t>
+      </w:r>
+    </w:p>
+    <w:p>
+      <w:pPr>
+        <w:pStyle w:val="BodyText"/>
+        <w:rPr>
+          <w:sz w:val="22"/>
+          <w:szCs w:val="22"/>
+          <w:lang w:val="da-DK"/>
+        </w:rPr>
+      </w:pPr>
+      <w:r>
+        <w:rPr>
+          <w:sz w:val="22"/>
+          <w:szCs w:val="22"/>
+          <w:lang w:val="da-DK"/>
+        </w:rPr>
+        <w:t xml:space="preserve">Den </w:t>
+      </w:r>
+      <w:r>
+        <w:rPr>
+          <w:b/>
+          <w:bCs/>
+          <w:sz w:val="22"/>
+          <w:szCs w:val="22"/>
+          <w:lang w:val="da-DK"/>
+        </w:rPr>
+        <w:t>stofspecifikke vurdering</w:t>
+      </w:r>
+      <w:r>
+        <w:rPr>
+          <w:sz w:val="22"/>
+          <w:szCs w:val="22"/>
+          <w:lang w:val="da-DK"/>
+        </w:rPr>
+        <w:t xml:space="preserve"> resulterede samlet i </w:t>
+      </w:r>
+      <w:r>
+        <w:rPr>
+          <w:b/>
+          <w:bCs/>
+          <w:sz w:val="22"/>
+          <w:szCs w:val="22"/>
+          <w:lang w:val="da-DK"/>
+        </w:rPr>
+        <w:t>1.743 højrisiko-lokaliteter (4,9 %)</w:t>
+      </w:r>
+      <w:r>
+        <w:rPr>
+          <w:sz w:val="22"/>
+          <w:szCs w:val="22"/>
+          <w:lang w:val="da-DK"/>
+        </w:rPr>
+        <w:t xml:space="preserve"> ud af de 18.862 kvalificerede, svarende til </w:t>
+      </w:r>
+      <w:r>
+        <w:rPr>
+          <w:b/>
+          <w:bCs/>
+          <w:sz w:val="22"/>
+          <w:szCs w:val="22"/>
+          <w:lang w:val="da-DK"/>
+        </w:rPr>
+        <w:t>3.995 stof-lokalitetskombinationer</w:t>
+      </w:r>
+      <w:r>
+        <w:rPr>
+          <w:sz w:val="22"/>
+          <w:szCs w:val="22"/>
+          <w:lang w:val="da-DK"/>
+        </w:rPr>
+        <w:t xml:space="preserve">. I gennemsnit blev der </w:t>
+      </w:r>
+      <w:r>
+        <w:rPr>
+          <w:sz w:val="22"/>
+          <w:szCs w:val="22"/>
+          <w:lang w:val="da-DK"/>
+        </w:rPr>
+        <w:lastRenderedPageBreak/>
+        <w:t xml:space="preserve">identificeret </w:t>
+      </w:r>
+      <w:r>
+        <w:rPr>
+          <w:b/>
+          <w:bCs/>
+          <w:sz w:val="22"/>
+          <w:szCs w:val="22"/>
+          <w:lang w:val="da-DK"/>
+        </w:rPr>
+        <w:t>2,3 kvalificerende stoffer pr. lokalitet</w:t>
+      </w:r>
+      <w:r>
+        <w:rPr>
+          <w:sz w:val="22"/>
+          <w:szCs w:val="22"/>
+          <w:lang w:val="da-DK"/>
+        </w:rPr>
+        <w:t xml:space="preserve">. De berørte lokaliteter fordelte sig på </w:t>
+      </w:r>
+      <w:r>
+        <w:rPr>
+          <w:b/>
+          <w:bCs/>
+          <w:sz w:val="22"/>
+          <w:szCs w:val="22"/>
+          <w:lang w:val="da-DK"/>
+        </w:rPr>
+        <w:t xml:space="preserve">218 unikke </w:t>
+      </w:r>
+      <w:proofErr w:type="spellStart"/>
+      <w:r>
+        <w:rPr>
+          <w:b/>
+          <w:bCs/>
+          <w:sz w:val="22"/>
+          <w:szCs w:val="22"/>
+          <w:lang w:val="da-DK"/>
+        </w:rPr>
+        <w:t>GVFK’er</w:t>
+      </w:r>
+      <w:proofErr w:type="spellEnd"/>
+      <w:r>
+        <w:rPr>
+          <w:sz w:val="22"/>
+          <w:szCs w:val="22"/>
+          <w:lang w:val="da-DK"/>
+        </w:rPr>
+        <w:t xml:space="preserve">, som repræsenterer </w:t>
+      </w:r>
+      <w:r>
+        <w:rPr>
+          <w:b/>
+          <w:bCs/>
+          <w:sz w:val="22"/>
+          <w:szCs w:val="22"/>
+          <w:lang w:val="da-DK"/>
+        </w:rPr>
+        <w:t>10,7 %</w:t>
+      </w:r>
+      <w:r>
+        <w:rPr>
+          <w:sz w:val="22"/>
+          <w:szCs w:val="22"/>
+          <w:lang w:val="da-DK"/>
+        </w:rPr>
+        <w:t xml:space="preserve"> af de danske grundvandsforekomster.</w:t>
+      </w:r>
+    </w:p>
+    <w:p>
+      <w:pPr>
+        <w:pStyle w:val="BodyText"/>
+        <w:rPr>
+          <w:sz w:val="22"/>
+          <w:szCs w:val="22"/>
+          <w:lang w:val="da-DK"/>
+        </w:rPr>
+      </w:pPr>
+      <w:r>
+        <w:rPr>
+          <w:sz w:val="22"/>
+          <w:szCs w:val="22"/>
+          <w:lang w:val="da-DK"/>
+        </w:rPr>
+        <w:t xml:space="preserve">Fordelingen på tværs af stofkategorier viste, at </w:t>
       </w:r>
       <w:r>
         <w:rPr>
@@ -14454,15 +16022,33 @@
           <w:szCs w:val="22"/>
           <w:lang w:val="da-DK"/>
         </w:rPr>
-        <w:t>uorganiske forbindelser (542 forekomster, 300 lokaliteter)</w:t>
-      </w:r>
-      <w:r>
-        <w:rPr>
-          <w:sz w:val="22"/>
-          <w:szCs w:val="22"/>
-          <w:lang w:val="da-DK"/>
-        </w:rPr>
-        <w:t xml:space="preserve"> og </w:t>
+        <w:t>LOSSEPLADS</w:t>
+      </w:r>
+      <w:r>
+        <w:rPr>
+          <w:sz w:val="22"/>
+          <w:szCs w:val="22"/>
+          <w:lang w:val="da-DK"/>
+        </w:rPr>
+        <w:t xml:space="preserve"> nu udgjorde den største kategori med </w:t>
+      </w:r>
+      <w:r>
+        <w:rPr>
+          <w:b/>
+          <w:bCs/>
+          <w:sz w:val="22"/>
+          <w:szCs w:val="22"/>
+          <w:lang w:val="da-DK"/>
+        </w:rPr>
+        <w:t>924 forekomster (415 lokaliteter)</w:t>
+      </w:r>
+      <w:r>
+        <w:rPr>
+          <w:sz w:val="22"/>
+          <w:szCs w:val="22"/>
+          <w:lang w:val="da-DK"/>
+        </w:rPr>
+        <w:t xml:space="preserve">, efterfulgt af </w:t>
       </w:r>
       <w:r>
         <w:rPr>
@@ -14472,15 +16058,15 @@
           <w:szCs w:val="22"/>
           <w:lang w:val="da-DK"/>
         </w:rPr>
-        <w:t>pesticider (375 forekomster, 133 lokaliteter)</w:t>
-      </w:r>
-      <w:r>
-        <w:rPr>
-          <w:sz w:val="22"/>
-          <w:szCs w:val="22"/>
-          <w:lang w:val="da-DK"/>
-        </w:rPr>
-        <w:t xml:space="preserve">. Mindre udbredte grupper omfattede </w:t>
+        <w:t>klorerede opløsningsmidler (807 forekomster, 412 lokaliteter)</w:t>
+      </w:r>
+      <w:r>
+        <w:rPr>
+          <w:sz w:val="22"/>
+          <w:szCs w:val="22"/>
+          <w:lang w:val="da-DK"/>
+        </w:rPr>
+        <w:t xml:space="preserve">, </w:t>
       </w:r>
       <w:r>
         <w:rPr>
@@ -14490,7 +16076,7 @@
           <w:szCs w:val="22"/>
           <w:lang w:val="da-DK"/>
         </w:rPr>
-        <w:t>andre stoffer (383 forekomster, 336 lokaliteter)</w:t>
+        <w:t>BTXER (584 forekomster, 333 lokaliteter)</w:t>
       </w:r>
       <w:r>
         <w:rPr>
@@ -14508,7 +16094,7 @@
           <w:szCs w:val="22"/>
           <w:lang w:val="da-DK"/>
         </w:rPr>
-        <w:t>PAH-forbindelser (137 forekomster, 77 lokaliteter)</w:t>
+        <w:t>uorganiske forbindelser (542 forekomster, 300 lokaliteter)</w:t>
       </w:r>
       <w:r>
         <w:rPr>
@@ -14526,6 +16112,60 @@
           <w:szCs w:val="22"/>
           <w:lang w:val="da-DK"/>
         </w:rPr>
+        <w:t>pesticider (375 forekomster, 133 lokaliteter)</w:t>
+      </w:r>
+      <w:r>
+        <w:rPr>
+          <w:sz w:val="22"/>
+          <w:szCs w:val="22"/>
+          <w:lang w:val="da-DK"/>
+        </w:rPr>
+        <w:t xml:space="preserve">. Mindre udbredte grupper omfattede </w:t>
+      </w:r>
+      <w:r>
+        <w:rPr>
+          <w:i/>
+          <w:iCs/>
+          <w:sz w:val="22"/>
+          <w:szCs w:val="22"/>
+          <w:lang w:val="da-DK"/>
+        </w:rPr>
+        <w:t>andre stoffer (383 forekomster, 336 lokaliteter)</w:t>
+      </w:r>
+      <w:r>
+        <w:rPr>
+          <w:sz w:val="22"/>
+          <w:szCs w:val="22"/>
+          <w:lang w:val="da-DK"/>
+        </w:rPr>
+        <w:t xml:space="preserve">, </w:t>
+      </w:r>
+      <w:r>
+        <w:rPr>
+          <w:i/>
+          <w:iCs/>
+          <w:sz w:val="22"/>
+          <w:szCs w:val="22"/>
+          <w:lang w:val="da-DK"/>
+        </w:rPr>
+        <w:t>PAH-forbindelser (137 forekomster, 77 lokaliteter)</w:t>
+      </w:r>
+      <w:r>
+        <w:rPr>
+          <w:sz w:val="22"/>
+          <w:szCs w:val="22"/>
+          <w:lang w:val="da-DK"/>
+        </w:rPr>
+        <w:t xml:space="preserve"> og </w:t>
+      </w:r>
+      <w:r>
+        <w:rPr>
+          <w:i/>
+          <w:iCs/>
+          <w:sz w:val="22"/>
+          <w:szCs w:val="22"/>
+          <w:lang w:val="da-DK"/>
+        </w:rPr>
         <w:t>PFAS (130 forekomster, 89 lokaliteter)</w:t>
       </w:r>
       <w:r>
@@ -14552,7 +16192,25 @@
           <w:szCs w:val="22"/>
           <w:lang w:val="da-DK"/>
         </w:rPr>
-        <w:t xml:space="preserve">En analyse af multi-stof-lokaliteter viste, at </w:t>
+        <w:t xml:space="preserve">En analyse af </w:t>
+      </w:r>
+      <w:proofErr w:type="spellStart"/>
+      <w:r>
+        <w:rPr>
+          <w:sz w:val="22"/>
+          <w:szCs w:val="22"/>
+          <w:lang w:val="da-DK"/>
+        </w:rPr>
+        <w:t>multi</w:t>
+      </w:r>
+      <w:proofErr w:type="spellEnd"/>
+      <w:r>
+        <w:rPr>
+          <w:sz w:val="22"/>
+          <w:szCs w:val="22"/>
+          <w:lang w:val="da-DK"/>
+        </w:rPr>
+        <w:t xml:space="preserve">-stof-lokaliteter viste, at </w:t>
       </w:r>
       <w:r>
         <w:rPr>
@@ -14697,8 +16355,20 @@
           <w:szCs w:val="22"/>
           <w:lang w:val="da-DK"/>
         </w:rPr>
-        <w:t>2.043 GVFK’er</w:t>
-      </w:r>
+        <w:t xml:space="preserve">2.043 </w:t>
+      </w:r>
+      <w:proofErr w:type="spellStart"/>
+      <w:r>
+        <w:rPr>
+          <w:b/>
+          <w:bCs/>
+          <w:sz w:val="22"/>
+          <w:szCs w:val="22"/>
+          <w:lang w:val="da-DK"/>
+        </w:rPr>
+        <w:t>GVFK’er</w:t>
+      </w:r>
+      <w:proofErr w:type="spellEnd"/>
       <w:r>
         <w:rPr>
           <w:sz w:val="22"/>
@@ -14934,7 +16604,6 @@
           <w:szCs w:val="32"/>
           <w:lang w:val="da-DK"/>
         </w:rPr>
-        <w:lastRenderedPageBreak/>
         <w:t>Tilstandsvurdering</w:t>
       </w:r>
       <w:bookmarkEnd w:id="47"/>
@@ -14964,7 +16633,25 @@
           <w:szCs w:val="22"/>
           <w:lang w:val="da-DK"/>
         </w:rPr>
-        <w:t>: Fremtidigt arbejde - planlagt som næste projektfase efter finalisering af risikovurderingsmetodikken.</w:t>
+        <w:t xml:space="preserve">: Fremtidigt arbejde - planlagt som næste projektfase efter </w:t>
+      </w:r>
+      <w:proofErr w:type="spellStart"/>
+      <w:r>
+        <w:rPr>
+          <w:sz w:val="22"/>
+          <w:szCs w:val="22"/>
+          <w:lang w:val="da-DK"/>
+        </w:rPr>
+        <w:t>finalisering</w:t>
+      </w:r>
+      <w:proofErr w:type="spellEnd"/>
+      <w:r>
+        <w:rPr>
+          <w:sz w:val="22"/>
+          <w:szCs w:val="22"/>
+          <w:lang w:val="da-DK"/>
+        </w:rPr>
+        <w:t xml:space="preserve"> af risikovurderingsmetodikken.</w:t>
       </w:r>
     </w:p>
     <w:p>
@@ -15023,6 +16710,7 @@
           <w:szCs w:val="22"/>
           <w:lang w:val="da-DK"/>
         </w:rPr>
+        <w:lastRenderedPageBreak/>
         <w:t>Kvantitativ Fluxberegning</w:t>
       </w:r>
       <w:bookmarkEnd w:id="51"/>
@@ -15118,7 +16806,25 @@
           <w:szCs w:val="22"/>
           <w:lang w:val="da-DK"/>
         </w:rPr>
-        <w:t xml:space="preserve">Transport af flux langs strømlinjer til relevante kontaktstrækninger inden for de </w:t>
+        <w:t xml:space="preserve">Transport af flux langs </w:t>
+      </w:r>
+      <w:proofErr w:type="spellStart"/>
+      <w:r>
+        <w:rPr>
+          <w:sz w:val="22"/>
+          <w:szCs w:val="22"/>
+          <w:lang w:val="da-DK"/>
+        </w:rPr>
+        <w:t>strømlinjer</w:t>
+      </w:r>
+      <w:proofErr w:type="spellEnd"/>
+      <w:r>
+        <w:rPr>
+          <w:sz w:val="22"/>
+          <w:szCs w:val="22"/>
+          <w:lang w:val="da-DK"/>
+        </w:rPr>
+        <w:t xml:space="preserve"> til relevante kontaktstrækninger inden for de </w:t>
       </w:r>
       <w:r>
         <w:rPr>
@@ -15174,15 +16880,27 @@
         </w:rPr>
         <w:t xml:space="preserve">Beregning af blandingskoncentration: </w:t>
       </w:r>
-      <w:r>
-        <w:rPr>
-          <w:b/>
-          <w:bCs/>
-          <w:sz w:val="22"/>
-          <w:szCs w:val="22"/>
-          <w:lang w:val="da-DK"/>
-        </w:rPr>
-        <w:t>C_mix = Forureningsflux / Vandføring</w:t>
+      <w:proofErr w:type="spellStart"/>
+      <w:r>
+        <w:rPr>
+          <w:b/>
+          <w:bCs/>
+          <w:sz w:val="22"/>
+          <w:szCs w:val="22"/>
+          <w:lang w:val="da-DK"/>
+        </w:rPr>
+        <w:t>C_mix</w:t>
+      </w:r>
+      <w:proofErr w:type="spellEnd"/>
+      <w:r>
+        <w:rPr>
+          <w:b/>
+          <w:bCs/>
+          <w:sz w:val="22"/>
+          <w:szCs w:val="22"/>
+          <w:lang w:val="da-DK"/>
+        </w:rPr>
+        <w:t xml:space="preserve"> = Forureningsflux / Vandføring</w:t>
       </w:r>
     </w:p>
     <w:p>
@@ -15204,7 +16922,25 @@
           <w:szCs w:val="22"/>
           <w:lang w:val="da-DK"/>
         </w:rPr>
-        <w:t>Sammenligning med miljøkvalitetskrav (MKK) for specifike stoffer</w:t>
+        <w:t xml:space="preserve">Sammenligning med miljøkvalitetskrav (MKK) for </w:t>
+      </w:r>
+      <w:proofErr w:type="spellStart"/>
+      <w:r>
+        <w:rPr>
+          <w:sz w:val="22"/>
+          <w:szCs w:val="22"/>
+          <w:lang w:val="da-DK"/>
+        </w:rPr>
+        <w:t>specifike</w:t>
+      </w:r>
+      <w:proofErr w:type="spellEnd"/>
+      <w:r>
+        <w:rPr>
+          <w:sz w:val="22"/>
+          <w:szCs w:val="22"/>
+          <w:lang w:val="da-DK"/>
+        </w:rPr>
+        <w:t xml:space="preserve"> stoffer</w:t>
       </w:r>
     </w:p>
     <w:p>
@@ -15423,7 +17159,6 @@
           <w:szCs w:val="32"/>
           <w:lang w:val="da-DK"/>
         </w:rPr>
-        <w:lastRenderedPageBreak/>
         <w:t>Samlet Overblik</w:t>
       </w:r>
       <w:bookmarkEnd w:id="59"/>

</xml_diff>